<commit_message>
Added ConditionalStatements.cs and updated project files
</commit_message>
<xml_diff>
--- a/CourseDocumentation.docx
+++ b/CourseDocumentation.docx
@@ -1286,7 +1286,7 @@
           <w:szCs w:val="28"/>
           <w:highlight w:val="white"/>
         </w:rPr>
-        <w:t xml:space="preserve"> you can use the same class name twice using the two different namespaces. If you want to refer any specific class then you have to use the namespace to refer the exact class which you want </w:t>
+        <w:t xml:space="preserve"> you can use the same class name twice using the different namespaces. If you want to refer any specific class then you have to use the namespace to refer the exact class which you want </w:t>
       </w:r>
     </w:p>
     <w:p>
@@ -1590,16 +1590,7 @@
           <w:sz w:val="28"/>
           <w:szCs w:val="28"/>
         </w:rPr>
-        <w:t>property</w:t>
-      </w:r>
-      <w:r>
-        <w:rPr>
-          <w:rFonts w:cstheme="minorHAnsi"/>
-          <w:color w:val="000000"/>
-          <w:sz w:val="28"/>
-          <w:szCs w:val="28"/>
-        </w:rPr>
-        <w:t xml:space="preserve"> </w:t>
+        <w:t xml:space="preserve">property </w:t>
       </w:r>
       <w:r>
         <w:rPr>
@@ -6919,31 +6910,13 @@
         <w:jc w:val="both"/>
         <w:rPr>
           <w:rFonts w:cstheme="minorHAnsi"/>
-          <w:color w:val="000000"/>
-          <w:sz w:val="28"/>
-          <w:szCs w:val="28"/>
-        </w:rPr>
-      </w:pPr>
-      <w:r>
-        <w:rPr>
-          <w:rFonts w:cstheme="minorHAnsi"/>
           <w:b/>
           <w:bCs/>
           <w:color w:val="000000"/>
           <w:sz w:val="28"/>
           <w:szCs w:val="28"/>
         </w:rPr>
-        <w:t xml:space="preserve">C# </w:t>
-      </w:r>
-      <w:r>
-        <w:rPr>
-          <w:rFonts w:cstheme="minorHAnsi"/>
-          <w:color w:val="000000"/>
-          <w:sz w:val="28"/>
-          <w:szCs w:val="28"/>
-        </w:rPr>
-        <w:t xml:space="preserve">data types are divided into </w:t>
-      </w:r>
+      </w:pPr>
       <w:r>
         <w:rPr>
           <w:rFonts w:cstheme="minorHAnsi"/>
@@ -6953,7 +6926,16 @@
           <w:sz w:val="28"/>
           <w:szCs w:val="28"/>
         </w:rPr>
-        <w:t>V</w:t>
+        <w:t xml:space="preserve">C# </w:t>
+      </w:r>
+      <w:r>
+        <w:rPr>
+          <w:rFonts w:cstheme="minorHAnsi"/>
+          <w:color w:val="000000"/>
+          <w:sz w:val="28"/>
+          <w:szCs w:val="28"/>
+        </w:rPr>
+        <w:t xml:space="preserve">data types are divided into </w:t>
       </w:r>
       <w:r>
         <w:rPr>
@@ -6964,7 +6946,7 @@
           <w:sz w:val="28"/>
           <w:szCs w:val="28"/>
         </w:rPr>
-        <w:t xml:space="preserve">alue types (Stores the actual values), Reference </w:t>
+        <w:t>V</w:t>
       </w:r>
       <w:r>
         <w:rPr>
@@ -6975,7 +6957,7 @@
           <w:sz w:val="28"/>
           <w:szCs w:val="28"/>
         </w:rPr>
-        <w:t>t</w:t>
+        <w:t xml:space="preserve">alue types (Stores the actual values), Reference </w:t>
       </w:r>
       <w:r>
         <w:rPr>
@@ -6986,6 +6968,17 @@
           <w:sz w:val="28"/>
           <w:szCs w:val="28"/>
         </w:rPr>
+        <w:t>t</w:t>
+      </w:r>
+      <w:r>
+        <w:rPr>
+          <w:rFonts w:cstheme="minorHAnsi"/>
+          <w:b/>
+          <w:bCs/>
+          <w:color w:val="000000"/>
+          <w:sz w:val="28"/>
+          <w:szCs w:val="28"/>
+        </w:rPr>
         <w:t>ypes (store memory references), Pointer types (low-level memory access), and Null types (value types can hold null).</w:t>
       </w:r>
     </w:p>
@@ -6995,6 +6988,520 @@
         <w:autoSpaceDN w:val="0"/>
         <w:adjustRightInd w:val="0"/>
         <w:spacing w:after="0" w:line="240" w:lineRule="auto"/>
+        <w:rPr>
+          <w:rFonts w:cstheme="minorHAnsi"/>
+          <w:b/>
+          <w:bCs/>
+          <w:color w:val="000000"/>
+          <w:sz w:val="28"/>
+          <w:szCs w:val="28"/>
+        </w:rPr>
+      </w:pPr>
+    </w:p>
+    <w:p>
+      <w:pPr>
+        <w:autoSpaceDE w:val="0"/>
+        <w:autoSpaceDN w:val="0"/>
+        <w:adjustRightInd w:val="0"/>
+        <w:spacing w:after="0" w:line="240" w:lineRule="auto"/>
+        <w:rPr>
+          <w:rFonts w:cstheme="minorHAnsi"/>
+          <w:b/>
+          <w:bCs/>
+          <w:color w:val="000000"/>
+          <w:sz w:val="28"/>
+          <w:szCs w:val="28"/>
+        </w:rPr>
+      </w:pPr>
+      <w:r>
+        <w:rPr>
+          <w:rFonts w:cstheme="minorHAnsi"/>
+          <w:b/>
+          <w:bCs/>
+          <w:color w:val="000000"/>
+          <w:sz w:val="28"/>
+          <w:szCs w:val="28"/>
+        </w:rPr>
+        <w:t xml:space="preserve">What is the data type conversion? </w:t>
+      </w:r>
+    </w:p>
+    <w:p>
+      <w:pPr>
+        <w:autoSpaceDE w:val="0"/>
+        <w:autoSpaceDN w:val="0"/>
+        <w:adjustRightInd w:val="0"/>
+        <w:spacing w:after="0" w:line="240" w:lineRule="auto"/>
+        <w:rPr>
+          <w:rFonts w:cstheme="minorHAnsi"/>
+          <w:b/>
+          <w:bCs/>
+          <w:color w:val="000000"/>
+          <w:sz w:val="28"/>
+          <w:szCs w:val="28"/>
+        </w:rPr>
+      </w:pPr>
+    </w:p>
+    <w:p>
+      <w:pPr>
+        <w:autoSpaceDE w:val="0"/>
+        <w:autoSpaceDN w:val="0"/>
+        <w:adjustRightInd w:val="0"/>
+        <w:spacing w:after="0" w:line="240" w:lineRule="auto"/>
+        <w:rPr>
+          <w:rFonts w:cstheme="minorHAnsi"/>
+          <w:color w:val="000000"/>
+          <w:sz w:val="28"/>
+          <w:szCs w:val="28"/>
+        </w:rPr>
+      </w:pPr>
+      <w:r>
+        <w:rPr>
+          <w:rFonts w:cstheme="minorHAnsi"/>
+          <w:color w:val="000000"/>
+          <w:sz w:val="28"/>
+          <w:szCs w:val="28"/>
+        </w:rPr>
+        <w:t>Data type conversion is the process of converting one data type to another data type.</w:t>
+      </w:r>
+    </w:p>
+    <w:p>
+      <w:pPr>
+        <w:autoSpaceDE w:val="0"/>
+        <w:autoSpaceDN w:val="0"/>
+        <w:adjustRightInd w:val="0"/>
+        <w:spacing w:after="0" w:line="240" w:lineRule="auto"/>
+        <w:rPr>
+          <w:rFonts w:cstheme="minorHAnsi"/>
+          <w:color w:val="000000"/>
+          <w:sz w:val="28"/>
+          <w:szCs w:val="28"/>
+        </w:rPr>
+      </w:pPr>
+    </w:p>
+    <w:p>
+      <w:pPr>
+        <w:autoSpaceDE w:val="0"/>
+        <w:autoSpaceDN w:val="0"/>
+        <w:adjustRightInd w:val="0"/>
+        <w:spacing w:after="0" w:line="240" w:lineRule="auto"/>
+        <w:rPr>
+          <w:rFonts w:cstheme="minorHAnsi"/>
+          <w:color w:val="000000"/>
+          <w:sz w:val="28"/>
+          <w:szCs w:val="28"/>
+        </w:rPr>
+      </w:pPr>
+      <w:r>
+        <w:rPr>
+          <w:rFonts w:cstheme="minorHAnsi"/>
+          <w:color w:val="000000"/>
+          <w:sz w:val="28"/>
+          <w:szCs w:val="28"/>
+        </w:rPr>
+        <w:t>Some times the type of data we need is different then the type of data we have at that time we have to use the data type conversion</w:t>
+      </w:r>
+    </w:p>
+    <w:p>
+      <w:pPr>
+        <w:autoSpaceDE w:val="0"/>
+        <w:autoSpaceDN w:val="0"/>
+        <w:adjustRightInd w:val="0"/>
+        <w:spacing w:after="0" w:line="240" w:lineRule="auto"/>
+        <w:rPr>
+          <w:rFonts w:cstheme="minorHAnsi"/>
+          <w:color w:val="000000"/>
+          <w:sz w:val="28"/>
+          <w:szCs w:val="28"/>
+        </w:rPr>
+      </w:pPr>
+    </w:p>
+    <w:p>
+      <w:pPr>
+        <w:autoSpaceDE w:val="0"/>
+        <w:autoSpaceDN w:val="0"/>
+        <w:adjustRightInd w:val="0"/>
+        <w:spacing w:after="0" w:line="240" w:lineRule="auto"/>
+        <w:rPr>
+          <w:rFonts w:cstheme="minorHAnsi"/>
+          <w:color w:val="000000"/>
+          <w:sz w:val="28"/>
+          <w:szCs w:val="28"/>
+        </w:rPr>
+      </w:pPr>
+      <w:r>
+        <w:rPr>
+          <w:rFonts w:cstheme="minorHAnsi"/>
+          <w:color w:val="000000"/>
+          <w:sz w:val="28"/>
+          <w:szCs w:val="28"/>
+        </w:rPr>
+        <w:t xml:space="preserve">In C# we have </w:t>
+      </w:r>
+      <w:r>
+        <w:rPr>
+          <w:rFonts w:cstheme="minorHAnsi"/>
+          <w:color w:val="000000"/>
+          <w:sz w:val="28"/>
+          <w:szCs w:val="28"/>
+        </w:rPr>
+        <w:t>4 different types of the data type conversion are there</w:t>
+      </w:r>
+    </w:p>
+    <w:p>
+      <w:pPr>
+        <w:pStyle w:val="ListParagraph"/>
+        <w:numPr>
+          <w:ilvl w:val="0"/>
+          <w:numId w:val="8"/>
+        </w:numPr>
+        <w:autoSpaceDE w:val="0"/>
+        <w:autoSpaceDN w:val="0"/>
+        <w:adjustRightInd w:val="0"/>
+        <w:spacing w:after="0" w:line="240" w:lineRule="auto"/>
+        <w:rPr>
+          <w:rFonts w:cstheme="minorHAnsi"/>
+          <w:color w:val="000000"/>
+          <w:sz w:val="28"/>
+          <w:szCs w:val="28"/>
+        </w:rPr>
+      </w:pPr>
+      <w:r>
+        <w:rPr>
+          <w:rFonts w:cstheme="minorHAnsi"/>
+          <w:color w:val="000000"/>
+          <w:sz w:val="28"/>
+          <w:szCs w:val="28"/>
+        </w:rPr>
+        <w:t>Implicit Type conversion (Type Casting)</w:t>
+      </w:r>
+    </w:p>
+    <w:p>
+      <w:pPr>
+        <w:pStyle w:val="ListParagraph"/>
+        <w:numPr>
+          <w:ilvl w:val="0"/>
+          <w:numId w:val="8"/>
+        </w:numPr>
+        <w:autoSpaceDE w:val="0"/>
+        <w:autoSpaceDN w:val="0"/>
+        <w:adjustRightInd w:val="0"/>
+        <w:spacing w:after="0" w:line="240" w:lineRule="auto"/>
+        <w:rPr>
+          <w:rFonts w:cstheme="minorHAnsi"/>
+          <w:color w:val="000000"/>
+          <w:sz w:val="28"/>
+          <w:szCs w:val="28"/>
+        </w:rPr>
+      </w:pPr>
+      <w:r>
+        <w:rPr>
+          <w:rFonts w:cstheme="minorHAnsi"/>
+          <w:color w:val="000000"/>
+          <w:sz w:val="28"/>
+          <w:szCs w:val="28"/>
+        </w:rPr>
+        <w:t>Explicit Type conversion (Type Casting / Type Casting Operator)</w:t>
+      </w:r>
+    </w:p>
+    <w:p>
+      <w:pPr>
+        <w:pStyle w:val="ListParagraph"/>
+        <w:numPr>
+          <w:ilvl w:val="0"/>
+          <w:numId w:val="8"/>
+        </w:numPr>
+        <w:autoSpaceDE w:val="0"/>
+        <w:autoSpaceDN w:val="0"/>
+        <w:adjustRightInd w:val="0"/>
+        <w:spacing w:after="0" w:line="240" w:lineRule="auto"/>
+        <w:rPr>
+          <w:rFonts w:cstheme="minorHAnsi"/>
+          <w:color w:val="000000"/>
+          <w:sz w:val="28"/>
+          <w:szCs w:val="28"/>
+        </w:rPr>
+      </w:pPr>
+      <w:r>
+        <w:rPr>
+          <w:rFonts w:cstheme="minorHAnsi"/>
+          <w:color w:val="000000"/>
+          <w:sz w:val="28"/>
+          <w:szCs w:val="28"/>
+        </w:rPr>
+        <w:t>Using Conversion method</w:t>
+      </w:r>
+    </w:p>
+    <w:p>
+      <w:pPr>
+        <w:pStyle w:val="ListParagraph"/>
+        <w:numPr>
+          <w:ilvl w:val="0"/>
+          <w:numId w:val="8"/>
+        </w:numPr>
+        <w:autoSpaceDE w:val="0"/>
+        <w:autoSpaceDN w:val="0"/>
+        <w:adjustRightInd w:val="0"/>
+        <w:spacing w:after="0" w:line="240" w:lineRule="auto"/>
+        <w:rPr>
+          <w:rFonts w:cstheme="minorHAnsi"/>
+          <w:color w:val="000000"/>
+          <w:sz w:val="28"/>
+          <w:szCs w:val="28"/>
+        </w:rPr>
+      </w:pPr>
+      <w:r>
+        <w:rPr>
+          <w:rFonts w:cstheme="minorHAnsi"/>
+          <w:color w:val="000000"/>
+          <w:sz w:val="28"/>
+          <w:szCs w:val="28"/>
+        </w:rPr>
+        <w:t xml:space="preserve">Parsing &amp; </w:t>
+      </w:r>
+      <w:proofErr w:type="spellStart"/>
+      <w:r>
+        <w:rPr>
+          <w:rFonts w:cstheme="minorHAnsi"/>
+          <w:color w:val="000000"/>
+          <w:sz w:val="28"/>
+          <w:szCs w:val="28"/>
+        </w:rPr>
+        <w:t>TryParse</w:t>
+      </w:r>
+      <w:proofErr w:type="spellEnd"/>
+    </w:p>
+    <w:p>
+      <w:pPr>
+        <w:autoSpaceDE w:val="0"/>
+        <w:autoSpaceDN w:val="0"/>
+        <w:adjustRightInd w:val="0"/>
+        <w:spacing w:after="0" w:line="240" w:lineRule="auto"/>
+        <w:rPr>
+          <w:rFonts w:cstheme="minorHAnsi"/>
+          <w:color w:val="000000"/>
+          <w:sz w:val="28"/>
+          <w:szCs w:val="28"/>
+        </w:rPr>
+      </w:pPr>
+    </w:p>
+    <w:p>
+      <w:pPr>
+        <w:autoSpaceDE w:val="0"/>
+        <w:autoSpaceDN w:val="0"/>
+        <w:adjustRightInd w:val="0"/>
+        <w:spacing w:after="0" w:line="240" w:lineRule="auto"/>
+        <w:rPr>
+          <w:rFonts w:cstheme="minorHAnsi"/>
+          <w:b/>
+          <w:bCs/>
+          <w:color w:val="000000"/>
+          <w:sz w:val="28"/>
+          <w:szCs w:val="28"/>
+        </w:rPr>
+      </w:pPr>
+      <w:r>
+        <w:rPr>
+          <w:rFonts w:cstheme="minorHAnsi"/>
+          <w:b/>
+          <w:bCs/>
+          <w:color w:val="000000"/>
+          <w:sz w:val="28"/>
+          <w:szCs w:val="28"/>
+        </w:rPr>
+        <w:t>Implicit Type conversion:</w:t>
+      </w:r>
+    </w:p>
+    <w:p>
+      <w:pPr>
+        <w:autoSpaceDE w:val="0"/>
+        <w:autoSpaceDN w:val="0"/>
+        <w:adjustRightInd w:val="0"/>
+        <w:spacing w:after="0" w:line="240" w:lineRule="auto"/>
+        <w:rPr>
+          <w:rFonts w:cstheme="minorHAnsi"/>
+          <w:color w:val="000000"/>
+          <w:sz w:val="28"/>
+          <w:szCs w:val="28"/>
+        </w:rPr>
+      </w:pPr>
+      <w:r>
+        <w:rPr>
+          <w:rFonts w:cstheme="minorHAnsi"/>
+          <w:color w:val="000000"/>
+          <w:sz w:val="28"/>
+          <w:szCs w:val="28"/>
+        </w:rPr>
+        <w:t>-Done automatically by the compiler</w:t>
+      </w:r>
+    </w:p>
+    <w:p>
+      <w:pPr>
+        <w:autoSpaceDE w:val="0"/>
+        <w:autoSpaceDN w:val="0"/>
+        <w:adjustRightInd w:val="0"/>
+        <w:spacing w:after="0" w:line="240" w:lineRule="auto"/>
+        <w:rPr>
+          <w:rFonts w:cstheme="minorHAnsi"/>
+          <w:color w:val="000000"/>
+          <w:sz w:val="28"/>
+          <w:szCs w:val="28"/>
+        </w:rPr>
+      </w:pPr>
+      <w:r>
+        <w:rPr>
+          <w:rFonts w:cstheme="minorHAnsi"/>
+          <w:color w:val="000000"/>
+          <w:sz w:val="28"/>
+          <w:szCs w:val="28"/>
+        </w:rPr>
+        <w:t>-Only works when there’s no data loss</w:t>
+      </w:r>
+    </w:p>
+    <w:p>
+      <w:pPr>
+        <w:autoSpaceDE w:val="0"/>
+        <w:autoSpaceDN w:val="0"/>
+        <w:adjustRightInd w:val="0"/>
+        <w:spacing w:after="0" w:line="240" w:lineRule="auto"/>
+        <w:rPr>
+          <w:rFonts w:cstheme="minorHAnsi"/>
+          <w:color w:val="000000"/>
+          <w:sz w:val="28"/>
+          <w:szCs w:val="28"/>
+        </w:rPr>
+      </w:pPr>
+      <w:r>
+        <w:rPr>
+          <w:rFonts w:cstheme="minorHAnsi"/>
+          <w:color w:val="000000"/>
+          <w:sz w:val="28"/>
+          <w:szCs w:val="28"/>
+        </w:rPr>
+        <w:t>-Usually from smaller type -&gt; larger type</w:t>
+      </w:r>
+    </w:p>
+    <w:tbl>
+      <w:tblPr>
+        <w:tblStyle w:val="TableGrid"/>
+        <w:tblW w:w="0" w:type="auto"/>
+        <w:tblLook w:val="04A0" w:firstRow="1" w:lastRow="0" w:firstColumn="1" w:lastColumn="0" w:noHBand="0" w:noVBand="1"/>
+      </w:tblPr>
+      <w:tblGrid>
+        <w:gridCol w:w="9736"/>
+      </w:tblGrid>
+      <w:tr>
+        <w:tc>
+          <w:tcPr>
+            <w:tcW w:w="9736" w:type="dxa"/>
+          </w:tcPr>
+          <w:p>
+            <w:pPr>
+              <w:autoSpaceDE w:val="0"/>
+              <w:autoSpaceDN w:val="0"/>
+              <w:adjustRightInd w:val="0"/>
+              <w:rPr>
+                <w:rFonts w:cstheme="minorHAnsi"/>
+                <w:color w:val="00B050"/>
+                <w:sz w:val="28"/>
+                <w:szCs w:val="28"/>
+              </w:rPr>
+            </w:pPr>
+            <w:r>
+              <w:rPr>
+                <w:rFonts w:cstheme="minorHAnsi"/>
+                <w:color w:val="00B050"/>
+                <w:sz w:val="28"/>
+                <w:szCs w:val="28"/>
+              </w:rPr>
+              <w:t>int a = 100;</w:t>
+            </w:r>
+          </w:p>
+          <w:p>
+            <w:pPr>
+              <w:autoSpaceDE w:val="0"/>
+              <w:autoSpaceDN w:val="0"/>
+              <w:adjustRightInd w:val="0"/>
+              <w:rPr>
+                <w:rFonts w:cstheme="minorHAnsi"/>
+                <w:color w:val="00B050"/>
+                <w:sz w:val="28"/>
+                <w:szCs w:val="28"/>
+              </w:rPr>
+            </w:pPr>
+            <w:r>
+              <w:rPr>
+                <w:rFonts w:cstheme="minorHAnsi"/>
+                <w:color w:val="00B050"/>
+                <w:sz w:val="28"/>
+                <w:szCs w:val="28"/>
+              </w:rPr>
+              <w:t>double b = a; // int → double (safe, no data loss)</w:t>
+            </w:r>
+          </w:p>
+        </w:tc>
+      </w:tr>
+    </w:tbl>
+    <w:p>
+      <w:pPr>
+        <w:autoSpaceDE w:val="0"/>
+        <w:autoSpaceDN w:val="0"/>
+        <w:adjustRightInd w:val="0"/>
+        <w:spacing w:after="0" w:line="240" w:lineRule="auto"/>
+        <w:rPr>
+          <w:rFonts w:cstheme="minorHAnsi"/>
+          <w:color w:val="000000"/>
+          <w:sz w:val="28"/>
+          <w:szCs w:val="28"/>
+        </w:rPr>
+      </w:pPr>
+    </w:p>
+    <w:p>
+      <w:pPr>
+        <w:autoSpaceDE w:val="0"/>
+        <w:autoSpaceDN w:val="0"/>
+        <w:adjustRightInd w:val="0"/>
+        <w:spacing w:after="0" w:line="240" w:lineRule="auto"/>
+        <w:rPr>
+          <w:rFonts w:cstheme="minorHAnsi"/>
+          <w:color w:val="000000"/>
+          <w:sz w:val="28"/>
+          <w:szCs w:val="28"/>
+        </w:rPr>
+      </w:pPr>
+    </w:p>
+    <w:p>
+      <w:pPr>
+        <w:autoSpaceDE w:val="0"/>
+        <w:autoSpaceDN w:val="0"/>
+        <w:adjustRightInd w:val="0"/>
+        <w:spacing w:after="0" w:line="240" w:lineRule="auto"/>
+        <w:rPr>
+          <w:rFonts w:cstheme="minorHAnsi"/>
+          <w:b/>
+          <w:bCs/>
+          <w:color w:val="000000"/>
+          <w:sz w:val="28"/>
+          <w:szCs w:val="28"/>
+        </w:rPr>
+      </w:pPr>
+      <w:r>
+        <w:rPr>
+          <w:rFonts w:cstheme="minorHAnsi"/>
+          <w:b/>
+          <w:bCs/>
+          <w:color w:val="000000"/>
+          <w:sz w:val="28"/>
+          <w:szCs w:val="28"/>
+        </w:rPr>
+        <w:t>Explicit conversion:</w:t>
+      </w:r>
+    </w:p>
+    <w:p>
+      <w:pPr>
+        <w:autoSpaceDE w:val="0"/>
+        <w:autoSpaceDN w:val="0"/>
+        <w:adjustRightInd w:val="0"/>
+        <w:spacing w:after="0" w:line="240" w:lineRule="auto"/>
         <w:jc w:val="both"/>
         <w:rPr>
           <w:rFonts w:cstheme="minorHAnsi"/>
@@ -7003,11 +7510,1786 @@
           <w:szCs w:val="28"/>
         </w:rPr>
       </w:pPr>
-    </w:p>
+      <w:r>
+        <w:rPr>
+          <w:rFonts w:cstheme="minorHAnsi"/>
+          <w:color w:val="000000"/>
+          <w:sz w:val="28"/>
+          <w:szCs w:val="28"/>
+        </w:rPr>
+        <w:t>-Done manually using (type)</w:t>
+      </w:r>
+    </w:p>
+    <w:p>
+      <w:pPr>
+        <w:autoSpaceDE w:val="0"/>
+        <w:autoSpaceDN w:val="0"/>
+        <w:adjustRightInd w:val="0"/>
+        <w:spacing w:after="0" w:line="240" w:lineRule="auto"/>
+        <w:jc w:val="both"/>
+        <w:rPr>
+          <w:rFonts w:cstheme="minorHAnsi"/>
+          <w:color w:val="000000"/>
+          <w:sz w:val="28"/>
+          <w:szCs w:val="28"/>
+        </w:rPr>
+      </w:pPr>
+      <w:r>
+        <w:rPr>
+          <w:rFonts w:cstheme="minorHAnsi"/>
+          <w:color w:val="000000"/>
+          <w:sz w:val="28"/>
+          <w:szCs w:val="28"/>
+        </w:rPr>
+        <w:t>-Needed when there might be data loss</w:t>
+      </w:r>
+    </w:p>
+    <w:p>
+      <w:pPr>
+        <w:autoSpaceDE w:val="0"/>
+        <w:autoSpaceDN w:val="0"/>
+        <w:adjustRightInd w:val="0"/>
+        <w:spacing w:after="0" w:line="240" w:lineRule="auto"/>
+        <w:jc w:val="both"/>
+        <w:rPr>
+          <w:rFonts w:cstheme="minorHAnsi"/>
+          <w:color w:val="000000"/>
+          <w:sz w:val="28"/>
+          <w:szCs w:val="28"/>
+        </w:rPr>
+      </w:pPr>
+    </w:p>
+    <w:tbl>
+      <w:tblPr>
+        <w:tblStyle w:val="TableGrid"/>
+        <w:tblW w:w="0" w:type="auto"/>
+        <w:tblLook w:val="04A0" w:firstRow="1" w:lastRow="0" w:firstColumn="1" w:lastColumn="0" w:noHBand="0" w:noVBand="1"/>
+      </w:tblPr>
+      <w:tblGrid>
+        <w:gridCol w:w="9736"/>
+      </w:tblGrid>
+      <w:tr>
+        <w:tc>
+          <w:tcPr>
+            <w:tcW w:w="9736" w:type="dxa"/>
+          </w:tcPr>
+          <w:p>
+            <w:pPr>
+              <w:autoSpaceDE w:val="0"/>
+              <w:autoSpaceDN w:val="0"/>
+              <w:adjustRightInd w:val="0"/>
+              <w:jc w:val="both"/>
+              <w:rPr>
+                <w:rFonts w:cstheme="minorHAnsi"/>
+                <w:color w:val="00B050"/>
+                <w:sz w:val="28"/>
+                <w:szCs w:val="28"/>
+              </w:rPr>
+            </w:pPr>
+            <w:r>
+              <w:rPr>
+                <w:rFonts w:cstheme="minorHAnsi"/>
+                <w:color w:val="00B050"/>
+                <w:sz w:val="28"/>
+                <w:szCs w:val="28"/>
+              </w:rPr>
+              <w:t>double</w:t>
+            </w:r>
+            <w:r>
+              <w:rPr>
+                <w:rFonts w:cstheme="minorHAnsi"/>
+                <w:color w:val="00B050"/>
+                <w:sz w:val="28"/>
+                <w:szCs w:val="28"/>
+              </w:rPr>
+              <w:t xml:space="preserve"> a = 100;</w:t>
+            </w:r>
+          </w:p>
+          <w:p>
+            <w:pPr>
+              <w:autoSpaceDE w:val="0"/>
+              <w:autoSpaceDN w:val="0"/>
+              <w:adjustRightInd w:val="0"/>
+              <w:jc w:val="both"/>
+              <w:rPr>
+                <w:rFonts w:cstheme="minorHAnsi"/>
+                <w:color w:val="00B050"/>
+                <w:sz w:val="28"/>
+                <w:szCs w:val="28"/>
+              </w:rPr>
+            </w:pPr>
+            <w:r>
+              <w:rPr>
+                <w:rFonts w:cstheme="minorHAnsi"/>
+                <w:color w:val="00B050"/>
+                <w:sz w:val="28"/>
+                <w:szCs w:val="28"/>
+              </w:rPr>
+              <w:t>int b = (int)a; //double to int (decimal part lost)</w:t>
+            </w:r>
+          </w:p>
+          <w:p>
+            <w:pPr>
+              <w:autoSpaceDE w:val="0"/>
+              <w:autoSpaceDN w:val="0"/>
+              <w:adjustRightInd w:val="0"/>
+              <w:jc w:val="both"/>
+              <w:rPr>
+                <w:rFonts w:cstheme="minorHAnsi"/>
+                <w:color w:val="00B050"/>
+                <w:sz w:val="28"/>
+                <w:szCs w:val="28"/>
+              </w:rPr>
+            </w:pPr>
+            <w:proofErr w:type="spellStart"/>
+            <w:r>
+              <w:rPr>
+                <w:rFonts w:cstheme="minorHAnsi"/>
+                <w:color w:val="00B050"/>
+                <w:sz w:val="28"/>
+                <w:szCs w:val="28"/>
+              </w:rPr>
+              <w:t>Console.WriteLine</w:t>
+            </w:r>
+            <w:proofErr w:type="spellEnd"/>
+            <w:r>
+              <w:rPr>
+                <w:rFonts w:cstheme="minorHAnsi"/>
+                <w:color w:val="00B050"/>
+                <w:sz w:val="28"/>
+                <w:szCs w:val="28"/>
+              </w:rPr>
+              <w:t>(</w:t>
+            </w:r>
+            <w:proofErr w:type="spellStart"/>
+            <w:r>
+              <w:rPr>
+                <w:rFonts w:cstheme="minorHAnsi"/>
+                <w:color w:val="00B050"/>
+                <w:sz w:val="28"/>
+                <w:szCs w:val="28"/>
+              </w:rPr>
+              <w:t>i</w:t>
+            </w:r>
+            <w:proofErr w:type="spellEnd"/>
+            <w:r>
+              <w:rPr>
+                <w:rFonts w:cstheme="minorHAnsi"/>
+                <w:color w:val="00B050"/>
+                <w:sz w:val="28"/>
+                <w:szCs w:val="28"/>
+              </w:rPr>
+              <w:t>);</w:t>
+            </w:r>
+          </w:p>
+        </w:tc>
+      </w:tr>
+    </w:tbl>
     <w:p>
       <w:pPr>
         <w:pStyle w:val="NormalWeb"/>
         <w:spacing w:before="0" w:beforeAutospacing="0" w:after="0" w:afterAutospacing="0"/>
+        <w:rPr>
+          <w:rFonts w:asciiTheme="minorHAnsi" w:hAnsiTheme="minorHAnsi" w:cstheme="minorHAnsi"/>
+          <w:sz w:val="28"/>
+          <w:szCs w:val="28"/>
+        </w:rPr>
+      </w:pPr>
+    </w:p>
+    <w:p>
+      <w:pPr>
+        <w:pStyle w:val="NormalWeb"/>
+        <w:spacing w:before="0" w:beforeAutospacing="0" w:after="0" w:afterAutospacing="0"/>
+        <w:rPr>
+          <w:rFonts w:asciiTheme="minorHAnsi" w:hAnsiTheme="minorHAnsi" w:cstheme="minorHAnsi"/>
+          <w:b/>
+          <w:bCs/>
+          <w:sz w:val="28"/>
+          <w:szCs w:val="28"/>
+        </w:rPr>
+      </w:pPr>
+      <w:r>
+        <w:rPr>
+          <w:rFonts w:asciiTheme="minorHAnsi" w:hAnsiTheme="minorHAnsi" w:cstheme="minorHAnsi"/>
+          <w:b/>
+          <w:bCs/>
+          <w:sz w:val="28"/>
+          <w:szCs w:val="28"/>
+        </w:rPr>
+        <w:t>Using Conversion methods</w:t>
+      </w:r>
+    </w:p>
+    <w:p>
+      <w:pPr>
+        <w:pStyle w:val="NormalWeb"/>
+        <w:spacing w:before="0" w:beforeAutospacing="0" w:after="0" w:afterAutospacing="0"/>
+        <w:rPr>
+          <w:rFonts w:asciiTheme="minorHAnsi" w:hAnsiTheme="minorHAnsi" w:cstheme="minorHAnsi"/>
+          <w:sz w:val="28"/>
+          <w:szCs w:val="28"/>
+        </w:rPr>
+      </w:pPr>
+      <w:r>
+        <w:rPr>
+          <w:rFonts w:asciiTheme="minorHAnsi" w:hAnsiTheme="minorHAnsi" w:cstheme="minorHAnsi"/>
+          <w:sz w:val="28"/>
+          <w:szCs w:val="28"/>
+        </w:rPr>
+        <w:t>-Provided by the .NET Framework through Convert class</w:t>
+      </w:r>
+    </w:p>
+    <w:tbl>
+      <w:tblPr>
+        <w:tblStyle w:val="TableGrid"/>
+        <w:tblpPr w:leftFromText="180" w:rightFromText="180" w:vertAnchor="text" w:horzAnchor="margin" w:tblpY="140"/>
+        <w:tblW w:w="0" w:type="auto"/>
+        <w:tblLook w:val="04A0" w:firstRow="1" w:lastRow="0" w:firstColumn="1" w:lastColumn="0" w:noHBand="0" w:noVBand="1"/>
+      </w:tblPr>
+      <w:tblGrid>
+        <w:gridCol w:w="9736"/>
+      </w:tblGrid>
+      <w:tr>
+        <w:tc>
+          <w:tcPr>
+            <w:tcW w:w="9736" w:type="dxa"/>
+          </w:tcPr>
+          <w:p>
+            <w:pPr>
+              <w:autoSpaceDE w:val="0"/>
+              <w:autoSpaceDN w:val="0"/>
+              <w:adjustRightInd w:val="0"/>
+              <w:jc w:val="both"/>
+              <w:rPr>
+                <w:rFonts w:cstheme="minorHAnsi"/>
+                <w:color w:val="00B050"/>
+                <w:sz w:val="28"/>
+                <w:szCs w:val="28"/>
+              </w:rPr>
+            </w:pPr>
+            <w:r>
+              <w:rPr>
+                <w:rFonts w:cstheme="minorHAnsi"/>
+                <w:color w:val="00B050"/>
+                <w:sz w:val="28"/>
+                <w:szCs w:val="28"/>
+              </w:rPr>
+              <w:t>string s = “123”;</w:t>
+            </w:r>
+          </w:p>
+          <w:p>
+            <w:pPr>
+              <w:autoSpaceDE w:val="0"/>
+              <w:autoSpaceDN w:val="0"/>
+              <w:adjustRightInd w:val="0"/>
+              <w:jc w:val="both"/>
+              <w:rPr>
+                <w:rFonts w:cstheme="minorHAnsi"/>
+                <w:color w:val="00B050"/>
+                <w:sz w:val="28"/>
+                <w:szCs w:val="28"/>
+              </w:rPr>
+            </w:pPr>
+            <w:r>
+              <w:rPr>
+                <w:rFonts w:cstheme="minorHAnsi"/>
+                <w:color w:val="00B050"/>
+                <w:sz w:val="28"/>
+                <w:szCs w:val="28"/>
+              </w:rPr>
+              <w:t xml:space="preserve">int </w:t>
+            </w:r>
+            <w:proofErr w:type="spellStart"/>
+            <w:r>
+              <w:rPr>
+                <w:rFonts w:cstheme="minorHAnsi"/>
+                <w:color w:val="00B050"/>
+                <w:sz w:val="28"/>
+                <w:szCs w:val="28"/>
+              </w:rPr>
+              <w:t>num</w:t>
+            </w:r>
+            <w:proofErr w:type="spellEnd"/>
+            <w:r>
+              <w:rPr>
+                <w:rFonts w:cstheme="minorHAnsi"/>
+                <w:color w:val="00B050"/>
+                <w:sz w:val="28"/>
+                <w:szCs w:val="28"/>
+              </w:rPr>
+              <w:t xml:space="preserve"> = Convert.ToInt32(s); string -&gt;int</w:t>
+            </w:r>
+          </w:p>
+          <w:p>
+            <w:pPr>
+              <w:autoSpaceDE w:val="0"/>
+              <w:autoSpaceDN w:val="0"/>
+              <w:adjustRightInd w:val="0"/>
+              <w:jc w:val="both"/>
+              <w:rPr>
+                <w:rFonts w:cstheme="minorHAnsi"/>
+                <w:color w:val="00B050"/>
+                <w:sz w:val="28"/>
+                <w:szCs w:val="28"/>
+              </w:rPr>
+            </w:pPr>
+            <w:proofErr w:type="spellStart"/>
+            <w:r>
+              <w:rPr>
+                <w:rFonts w:cstheme="minorHAnsi"/>
+                <w:color w:val="00B050"/>
+                <w:sz w:val="28"/>
+                <w:szCs w:val="28"/>
+              </w:rPr>
+              <w:t>Console.WriteLine</w:t>
+            </w:r>
+            <w:proofErr w:type="spellEnd"/>
+            <w:r>
+              <w:rPr>
+                <w:rFonts w:cstheme="minorHAnsi"/>
+                <w:color w:val="00B050"/>
+                <w:sz w:val="28"/>
+                <w:szCs w:val="28"/>
+              </w:rPr>
+              <w:t>(</w:t>
+            </w:r>
+            <w:proofErr w:type="spellStart"/>
+            <w:r>
+              <w:rPr>
+                <w:rFonts w:cstheme="minorHAnsi"/>
+                <w:color w:val="00B050"/>
+                <w:sz w:val="28"/>
+                <w:szCs w:val="28"/>
+              </w:rPr>
+              <w:t>num</w:t>
+            </w:r>
+            <w:proofErr w:type="spellEnd"/>
+            <w:r>
+              <w:rPr>
+                <w:rFonts w:cstheme="minorHAnsi"/>
+                <w:color w:val="00B050"/>
+                <w:sz w:val="28"/>
+                <w:szCs w:val="28"/>
+              </w:rPr>
+              <w:t xml:space="preserve"> + 10); -&gt; 133</w:t>
+            </w:r>
+          </w:p>
+          <w:p>
+            <w:pPr>
+              <w:autoSpaceDE w:val="0"/>
+              <w:autoSpaceDN w:val="0"/>
+              <w:adjustRightInd w:val="0"/>
+              <w:jc w:val="both"/>
+              <w:rPr>
+                <w:rFonts w:cstheme="minorHAnsi"/>
+                <w:color w:val="00B050"/>
+                <w:sz w:val="28"/>
+                <w:szCs w:val="28"/>
+              </w:rPr>
+            </w:pPr>
+          </w:p>
+          <w:p>
+            <w:pPr>
+              <w:autoSpaceDE w:val="0"/>
+              <w:autoSpaceDN w:val="0"/>
+              <w:adjustRightInd w:val="0"/>
+              <w:jc w:val="both"/>
+              <w:rPr>
+                <w:rFonts w:cstheme="minorHAnsi"/>
+                <w:color w:val="00B050"/>
+                <w:sz w:val="28"/>
+                <w:szCs w:val="28"/>
+              </w:rPr>
+            </w:pPr>
+            <w:r>
+              <w:rPr>
+                <w:rFonts w:cstheme="minorHAnsi"/>
+                <w:color w:val="00B050"/>
+                <w:sz w:val="28"/>
+                <w:szCs w:val="28"/>
+              </w:rPr>
+              <w:t xml:space="preserve">Bool flag = </w:t>
+            </w:r>
+            <w:proofErr w:type="spellStart"/>
+            <w:r>
+              <w:rPr>
+                <w:rFonts w:cstheme="minorHAnsi"/>
+                <w:color w:val="00B050"/>
+                <w:sz w:val="28"/>
+                <w:szCs w:val="28"/>
+              </w:rPr>
+              <w:t>Convert.ToBoolean</w:t>
+            </w:r>
+            <w:proofErr w:type="spellEnd"/>
+            <w:r>
+              <w:rPr>
+                <w:rFonts w:cstheme="minorHAnsi"/>
+                <w:color w:val="00B050"/>
+                <w:sz w:val="28"/>
+                <w:szCs w:val="28"/>
+              </w:rPr>
+              <w:t>(1); //1-&gt;true</w:t>
+            </w:r>
+          </w:p>
+        </w:tc>
+      </w:tr>
+    </w:tbl>
+    <w:p>
+      <w:pPr>
+        <w:pStyle w:val="NormalWeb"/>
+        <w:spacing w:before="0" w:beforeAutospacing="0" w:after="0" w:afterAutospacing="0"/>
+        <w:rPr>
+          <w:rFonts w:asciiTheme="minorHAnsi" w:hAnsiTheme="minorHAnsi" w:cstheme="minorHAnsi"/>
+          <w:sz w:val="28"/>
+          <w:szCs w:val="28"/>
+        </w:rPr>
+      </w:pPr>
+    </w:p>
+    <w:p>
+      <w:pPr>
+        <w:pStyle w:val="NormalWeb"/>
+        <w:spacing w:before="0" w:beforeAutospacing="0" w:after="0" w:afterAutospacing="0"/>
+        <w:rPr>
+          <w:rFonts w:asciiTheme="minorHAnsi" w:hAnsiTheme="minorHAnsi" w:cstheme="minorHAnsi"/>
+          <w:b/>
+          <w:bCs/>
+          <w:sz w:val="28"/>
+          <w:szCs w:val="28"/>
+        </w:rPr>
+      </w:pPr>
+      <w:r>
+        <w:rPr>
+          <w:rFonts w:asciiTheme="minorHAnsi" w:hAnsiTheme="minorHAnsi" w:cstheme="minorHAnsi"/>
+          <w:b/>
+          <w:bCs/>
+          <w:sz w:val="28"/>
+          <w:szCs w:val="28"/>
+        </w:rPr>
+        <w:t xml:space="preserve">Parsing &amp; </w:t>
+      </w:r>
+      <w:proofErr w:type="spellStart"/>
+      <w:r>
+        <w:rPr>
+          <w:rFonts w:asciiTheme="minorHAnsi" w:hAnsiTheme="minorHAnsi" w:cstheme="minorHAnsi"/>
+          <w:b/>
+          <w:bCs/>
+          <w:sz w:val="28"/>
+          <w:szCs w:val="28"/>
+        </w:rPr>
+        <w:t>TryParse</w:t>
+      </w:r>
+      <w:proofErr w:type="spellEnd"/>
+      <w:r>
+        <w:rPr>
+          <w:rFonts w:asciiTheme="minorHAnsi" w:hAnsiTheme="minorHAnsi" w:cstheme="minorHAnsi"/>
+          <w:b/>
+          <w:bCs/>
+          <w:sz w:val="28"/>
+          <w:szCs w:val="28"/>
+        </w:rPr>
+        <w:t>:</w:t>
+      </w:r>
+    </w:p>
+    <w:p>
+      <w:pPr>
+        <w:pStyle w:val="NormalWeb"/>
+        <w:spacing w:before="0" w:beforeAutospacing="0" w:after="0" w:afterAutospacing="0"/>
+        <w:rPr>
+          <w:rFonts w:asciiTheme="minorHAnsi" w:hAnsiTheme="minorHAnsi" w:cstheme="minorHAnsi"/>
+          <w:sz w:val="28"/>
+          <w:szCs w:val="28"/>
+        </w:rPr>
+      </w:pPr>
+      <w:r>
+        <w:rPr>
+          <w:rFonts w:asciiTheme="minorHAnsi" w:hAnsiTheme="minorHAnsi" w:cstheme="minorHAnsi"/>
+          <w:sz w:val="28"/>
+          <w:szCs w:val="28"/>
+        </w:rPr>
+        <w:t>-Used to convert string -&gt; numeric safely.</w:t>
+      </w:r>
+    </w:p>
+    <w:tbl>
+      <w:tblPr>
+        <w:tblStyle w:val="TableGrid"/>
+        <w:tblW w:w="0" w:type="auto"/>
+        <w:tblLook w:val="04A0" w:firstRow="1" w:lastRow="0" w:firstColumn="1" w:lastColumn="0" w:noHBand="0" w:noVBand="1"/>
+      </w:tblPr>
+      <w:tblGrid>
+        <w:gridCol w:w="9736"/>
+      </w:tblGrid>
+      <w:tr>
+        <w:tc>
+          <w:tcPr>
+            <w:tcW w:w="9736" w:type="dxa"/>
+          </w:tcPr>
+          <w:p>
+            <w:pPr>
+              <w:autoSpaceDE w:val="0"/>
+              <w:autoSpaceDN w:val="0"/>
+              <w:adjustRightInd w:val="0"/>
+              <w:jc w:val="both"/>
+              <w:rPr>
+                <w:rFonts w:cstheme="minorHAnsi"/>
+                <w:color w:val="00B050"/>
+                <w:sz w:val="28"/>
+                <w:szCs w:val="28"/>
+              </w:rPr>
+            </w:pPr>
+            <w:r>
+              <w:rPr>
+                <w:rFonts w:cstheme="minorHAnsi"/>
+                <w:color w:val="00B050"/>
+                <w:sz w:val="28"/>
+                <w:szCs w:val="28"/>
+              </w:rPr>
+              <w:t>string s</w:t>
+            </w:r>
+            <w:r>
+              <w:rPr>
+                <w:rFonts w:cstheme="minorHAnsi"/>
+                <w:color w:val="00B050"/>
+                <w:sz w:val="28"/>
+                <w:szCs w:val="28"/>
+              </w:rPr>
+              <w:t>tr</w:t>
+            </w:r>
+            <w:r>
+              <w:rPr>
+                <w:rFonts w:cstheme="minorHAnsi"/>
+                <w:color w:val="00B050"/>
+                <w:sz w:val="28"/>
+                <w:szCs w:val="28"/>
+              </w:rPr>
+              <w:t xml:space="preserve"> = “</w:t>
+            </w:r>
+            <w:proofErr w:type="spellStart"/>
+            <w:r>
+              <w:rPr>
+                <w:rFonts w:cstheme="minorHAnsi"/>
+                <w:color w:val="00B050"/>
+                <w:sz w:val="28"/>
+                <w:szCs w:val="28"/>
+              </w:rPr>
+              <w:t>abc</w:t>
+            </w:r>
+            <w:proofErr w:type="spellEnd"/>
+            <w:r>
+              <w:rPr>
+                <w:rFonts w:cstheme="minorHAnsi"/>
+                <w:color w:val="00B050"/>
+                <w:sz w:val="28"/>
+                <w:szCs w:val="28"/>
+              </w:rPr>
+              <w:t>”;</w:t>
+            </w:r>
+          </w:p>
+          <w:p>
+            <w:pPr>
+              <w:autoSpaceDE w:val="0"/>
+              <w:autoSpaceDN w:val="0"/>
+              <w:adjustRightInd w:val="0"/>
+              <w:jc w:val="both"/>
+              <w:rPr>
+                <w:rFonts w:cstheme="minorHAnsi"/>
+                <w:color w:val="00B050"/>
+                <w:sz w:val="28"/>
+                <w:szCs w:val="28"/>
+              </w:rPr>
+            </w:pPr>
+            <w:r>
+              <w:rPr>
+                <w:rFonts w:cstheme="minorHAnsi"/>
+                <w:color w:val="00B050"/>
+                <w:sz w:val="28"/>
+                <w:szCs w:val="28"/>
+              </w:rPr>
+              <w:t xml:space="preserve">int value = </w:t>
+            </w:r>
+            <w:proofErr w:type="spellStart"/>
+            <w:proofErr w:type="gramStart"/>
+            <w:r>
+              <w:rPr>
+                <w:rFonts w:cstheme="minorHAnsi"/>
+                <w:color w:val="00B050"/>
+                <w:sz w:val="28"/>
+                <w:szCs w:val="28"/>
+              </w:rPr>
+              <w:t>iint.Parse</w:t>
+            </w:r>
+            <w:proofErr w:type="spellEnd"/>
+            <w:proofErr w:type="gramEnd"/>
+            <w:r>
+              <w:rPr>
+                <w:rFonts w:cstheme="minorHAnsi"/>
+                <w:color w:val="00B050"/>
+                <w:sz w:val="28"/>
+                <w:szCs w:val="28"/>
+              </w:rPr>
+              <w:t>(str); //works if string is valid number</w:t>
+            </w:r>
+          </w:p>
+          <w:p>
+            <w:pPr>
+              <w:autoSpaceDE w:val="0"/>
+              <w:autoSpaceDN w:val="0"/>
+              <w:adjustRightInd w:val="0"/>
+              <w:jc w:val="both"/>
+              <w:rPr>
+                <w:rFonts w:cstheme="minorHAnsi"/>
+                <w:color w:val="00B050"/>
+                <w:sz w:val="28"/>
+                <w:szCs w:val="28"/>
+              </w:rPr>
+            </w:pPr>
+            <w:proofErr w:type="spellStart"/>
+            <w:r>
+              <w:rPr>
+                <w:rFonts w:cstheme="minorHAnsi"/>
+                <w:color w:val="00B050"/>
+                <w:sz w:val="28"/>
+                <w:szCs w:val="28"/>
+              </w:rPr>
+              <w:t>Console.WriteLine</w:t>
+            </w:r>
+            <w:proofErr w:type="spellEnd"/>
+            <w:r>
+              <w:rPr>
+                <w:rFonts w:cstheme="minorHAnsi"/>
+                <w:color w:val="00B050"/>
+                <w:sz w:val="28"/>
+                <w:szCs w:val="28"/>
+              </w:rPr>
+              <w:t>(value+50); //250</w:t>
+            </w:r>
+          </w:p>
+        </w:tc>
+      </w:tr>
+    </w:tbl>
+    <w:p>
+      <w:pPr>
+        <w:pStyle w:val="NormalWeb"/>
+        <w:numPr>
+          <w:ilvl w:val="0"/>
+          <w:numId w:val="9"/>
+        </w:numPr>
+        <w:spacing w:before="0" w:beforeAutospacing="0" w:after="0" w:afterAutospacing="0"/>
+        <w:rPr>
+          <w:rFonts w:asciiTheme="minorHAnsi" w:hAnsiTheme="minorHAnsi" w:cstheme="minorHAnsi"/>
+          <w:sz w:val="28"/>
+          <w:szCs w:val="28"/>
+        </w:rPr>
+      </w:pPr>
+      <w:r>
+        <w:rPr>
+          <w:rFonts w:asciiTheme="minorHAnsi" w:hAnsiTheme="minorHAnsi" w:cstheme="minorHAnsi"/>
+          <w:sz w:val="28"/>
+          <w:szCs w:val="28"/>
+        </w:rPr>
+        <w:t xml:space="preserve">But if the string is not a number, </w:t>
+      </w:r>
+      <w:proofErr w:type="gramStart"/>
+      <w:r>
+        <w:rPr>
+          <w:rFonts w:asciiTheme="minorHAnsi" w:hAnsiTheme="minorHAnsi" w:cstheme="minorHAnsi"/>
+          <w:sz w:val="28"/>
+          <w:szCs w:val="28"/>
+        </w:rPr>
+        <w:t>Parse(</w:t>
+      </w:r>
+      <w:proofErr w:type="gramEnd"/>
+      <w:r>
+        <w:rPr>
+          <w:rFonts w:asciiTheme="minorHAnsi" w:hAnsiTheme="minorHAnsi" w:cstheme="minorHAnsi"/>
+          <w:sz w:val="28"/>
+          <w:szCs w:val="28"/>
+        </w:rPr>
+        <w:t>) throws an exception.</w:t>
+      </w:r>
+    </w:p>
+    <w:p>
+      <w:pPr>
+        <w:pStyle w:val="NormalWeb"/>
+        <w:numPr>
+          <w:ilvl w:val="0"/>
+          <w:numId w:val="9"/>
+        </w:numPr>
+        <w:spacing w:before="0" w:beforeAutospacing="0" w:after="0" w:afterAutospacing="0"/>
+        <w:rPr>
+          <w:rFonts w:asciiTheme="minorHAnsi" w:hAnsiTheme="minorHAnsi" w:cstheme="minorHAnsi"/>
+          <w:sz w:val="28"/>
+          <w:szCs w:val="28"/>
+        </w:rPr>
+      </w:pPr>
+      <w:proofErr w:type="gramStart"/>
+      <w:r>
+        <w:rPr>
+          <w:rFonts w:asciiTheme="minorHAnsi" w:hAnsiTheme="minorHAnsi" w:cstheme="minorHAnsi"/>
+          <w:sz w:val="28"/>
+          <w:szCs w:val="28"/>
+        </w:rPr>
+        <w:t>So</w:t>
+      </w:r>
+      <w:proofErr w:type="gramEnd"/>
+      <w:r>
+        <w:rPr>
+          <w:rFonts w:asciiTheme="minorHAnsi" w:hAnsiTheme="minorHAnsi" w:cstheme="minorHAnsi"/>
+          <w:sz w:val="28"/>
+          <w:szCs w:val="28"/>
+        </w:rPr>
+        <w:t xml:space="preserve"> we use </w:t>
+      </w:r>
+      <w:proofErr w:type="spellStart"/>
+      <w:r>
+        <w:rPr>
+          <w:rFonts w:asciiTheme="minorHAnsi" w:hAnsiTheme="minorHAnsi" w:cstheme="minorHAnsi"/>
+          <w:sz w:val="28"/>
+          <w:szCs w:val="28"/>
+        </w:rPr>
+        <w:t>TryParse</w:t>
+      </w:r>
+      <w:proofErr w:type="spellEnd"/>
+      <w:r>
+        <w:rPr>
+          <w:rFonts w:asciiTheme="minorHAnsi" w:hAnsiTheme="minorHAnsi" w:cstheme="minorHAnsi"/>
+          <w:sz w:val="28"/>
+          <w:szCs w:val="28"/>
+        </w:rPr>
+        <w:t>:</w:t>
+      </w:r>
+    </w:p>
+    <w:tbl>
+      <w:tblPr>
+        <w:tblStyle w:val="TableGrid"/>
+        <w:tblpPr w:leftFromText="180" w:rightFromText="180" w:vertAnchor="text" w:horzAnchor="margin" w:tblpY="242"/>
+        <w:tblW w:w="0" w:type="auto"/>
+        <w:tblLook w:val="04A0" w:firstRow="1" w:lastRow="0" w:firstColumn="1" w:lastColumn="0" w:noHBand="0" w:noVBand="1"/>
+      </w:tblPr>
+      <w:tblGrid>
+        <w:gridCol w:w="9736"/>
+      </w:tblGrid>
+      <w:tr>
+        <w:tc>
+          <w:tcPr>
+            <w:tcW w:w="9736" w:type="dxa"/>
+          </w:tcPr>
+          <w:p>
+            <w:pPr>
+              <w:autoSpaceDE w:val="0"/>
+              <w:autoSpaceDN w:val="0"/>
+              <w:adjustRightInd w:val="0"/>
+              <w:jc w:val="both"/>
+              <w:rPr>
+                <w:rFonts w:cstheme="minorHAnsi"/>
+                <w:color w:val="00B050"/>
+                <w:sz w:val="28"/>
+                <w:szCs w:val="28"/>
+              </w:rPr>
+            </w:pPr>
+            <w:r>
+              <w:rPr>
+                <w:rFonts w:cstheme="minorHAnsi"/>
+                <w:color w:val="00B050"/>
+                <w:sz w:val="28"/>
+                <w:szCs w:val="28"/>
+              </w:rPr>
+              <w:t>string str = “</w:t>
+            </w:r>
+            <w:proofErr w:type="spellStart"/>
+            <w:r>
+              <w:rPr>
+                <w:rFonts w:cstheme="minorHAnsi"/>
+                <w:color w:val="00B050"/>
+                <w:sz w:val="28"/>
+                <w:szCs w:val="28"/>
+              </w:rPr>
+              <w:t>abc</w:t>
+            </w:r>
+            <w:proofErr w:type="spellEnd"/>
+            <w:r>
+              <w:rPr>
+                <w:rFonts w:cstheme="minorHAnsi"/>
+                <w:color w:val="00B050"/>
+                <w:sz w:val="28"/>
+                <w:szCs w:val="28"/>
+              </w:rPr>
+              <w:t>”;</w:t>
+            </w:r>
+          </w:p>
+          <w:p>
+            <w:pPr>
+              <w:autoSpaceDE w:val="0"/>
+              <w:autoSpaceDN w:val="0"/>
+              <w:adjustRightInd w:val="0"/>
+              <w:jc w:val="both"/>
+              <w:rPr>
+                <w:rFonts w:cstheme="minorHAnsi"/>
+                <w:color w:val="00B050"/>
+                <w:sz w:val="28"/>
+                <w:szCs w:val="28"/>
+              </w:rPr>
+            </w:pPr>
+            <w:r>
+              <w:rPr>
+                <w:rFonts w:cstheme="minorHAnsi"/>
+                <w:color w:val="00B050"/>
+                <w:sz w:val="28"/>
+                <w:szCs w:val="28"/>
+              </w:rPr>
+              <w:t>bool</w:t>
+            </w:r>
+            <w:r>
+              <w:rPr>
+                <w:rFonts w:cstheme="minorHAnsi"/>
+                <w:color w:val="00B050"/>
+                <w:sz w:val="28"/>
+                <w:szCs w:val="28"/>
+              </w:rPr>
+              <w:t xml:space="preserve"> </w:t>
+            </w:r>
+            <w:r>
+              <w:rPr>
+                <w:rFonts w:cstheme="minorHAnsi"/>
+                <w:color w:val="00B050"/>
+                <w:sz w:val="28"/>
+                <w:szCs w:val="28"/>
+              </w:rPr>
+              <w:t xml:space="preserve">success </w:t>
+            </w:r>
+            <w:r>
+              <w:rPr>
+                <w:rFonts w:cstheme="minorHAnsi"/>
+                <w:color w:val="00B050"/>
+                <w:sz w:val="28"/>
+                <w:szCs w:val="28"/>
+              </w:rPr>
+              <w:t xml:space="preserve">= </w:t>
+            </w:r>
+            <w:proofErr w:type="spellStart"/>
+            <w:proofErr w:type="gramStart"/>
+            <w:r>
+              <w:rPr>
+                <w:rFonts w:cstheme="minorHAnsi"/>
+                <w:color w:val="00B050"/>
+                <w:sz w:val="28"/>
+                <w:szCs w:val="28"/>
+              </w:rPr>
+              <w:t>iint.</w:t>
+            </w:r>
+            <w:r>
+              <w:rPr>
+                <w:rFonts w:cstheme="minorHAnsi"/>
+                <w:color w:val="00B050"/>
+                <w:sz w:val="28"/>
+                <w:szCs w:val="28"/>
+              </w:rPr>
+              <w:t>Try</w:t>
+            </w:r>
+            <w:r>
+              <w:rPr>
+                <w:rFonts w:cstheme="minorHAnsi"/>
+                <w:color w:val="00B050"/>
+                <w:sz w:val="28"/>
+                <w:szCs w:val="28"/>
+              </w:rPr>
+              <w:t>Parse</w:t>
+            </w:r>
+            <w:proofErr w:type="spellEnd"/>
+            <w:proofErr w:type="gramEnd"/>
+            <w:r>
+              <w:rPr>
+                <w:rFonts w:cstheme="minorHAnsi"/>
+                <w:color w:val="00B050"/>
+                <w:sz w:val="28"/>
+                <w:szCs w:val="28"/>
+              </w:rPr>
+              <w:t>(str</w:t>
+            </w:r>
+            <w:r>
+              <w:rPr>
+                <w:rFonts w:cstheme="minorHAnsi"/>
+                <w:color w:val="00B050"/>
+                <w:sz w:val="28"/>
+                <w:szCs w:val="28"/>
+              </w:rPr>
+              <w:t>, out int result</w:t>
+            </w:r>
+            <w:r>
+              <w:rPr>
+                <w:rFonts w:cstheme="minorHAnsi"/>
+                <w:color w:val="00B050"/>
+                <w:sz w:val="28"/>
+                <w:szCs w:val="28"/>
+              </w:rPr>
+              <w:t>);</w:t>
+            </w:r>
+          </w:p>
+          <w:p>
+            <w:pPr>
+              <w:autoSpaceDE w:val="0"/>
+              <w:autoSpaceDN w:val="0"/>
+              <w:adjustRightInd w:val="0"/>
+              <w:jc w:val="both"/>
+              <w:rPr>
+                <w:rFonts w:cstheme="minorHAnsi"/>
+                <w:color w:val="00B050"/>
+                <w:sz w:val="28"/>
+                <w:szCs w:val="28"/>
+              </w:rPr>
+            </w:pPr>
+          </w:p>
+          <w:p>
+            <w:pPr>
+              <w:autoSpaceDE w:val="0"/>
+              <w:autoSpaceDN w:val="0"/>
+              <w:adjustRightInd w:val="0"/>
+              <w:jc w:val="both"/>
+              <w:rPr>
+                <w:rFonts w:cstheme="minorHAnsi"/>
+                <w:color w:val="00B050"/>
+                <w:sz w:val="28"/>
+                <w:szCs w:val="28"/>
+              </w:rPr>
+            </w:pPr>
+            <w:r>
+              <w:rPr>
+                <w:rFonts w:cstheme="minorHAnsi"/>
+                <w:color w:val="00B050"/>
+                <w:sz w:val="28"/>
+                <w:szCs w:val="28"/>
+              </w:rPr>
+              <w:t>if (success)</w:t>
+            </w:r>
+          </w:p>
+          <w:p>
+            <w:pPr>
+              <w:autoSpaceDE w:val="0"/>
+              <w:autoSpaceDN w:val="0"/>
+              <w:adjustRightInd w:val="0"/>
+              <w:jc w:val="both"/>
+              <w:rPr>
+                <w:rFonts w:cstheme="minorHAnsi"/>
+                <w:color w:val="00B050"/>
+                <w:sz w:val="28"/>
+                <w:szCs w:val="28"/>
+              </w:rPr>
+            </w:pPr>
+            <w:r>
+              <w:rPr>
+                <w:rFonts w:cstheme="minorHAnsi"/>
+                <w:color w:val="00B050"/>
+                <w:sz w:val="28"/>
+                <w:szCs w:val="28"/>
+              </w:rPr>
+              <w:t xml:space="preserve">     </w:t>
+            </w:r>
+            <w:proofErr w:type="spellStart"/>
+            <w:r>
+              <w:rPr>
+                <w:rFonts w:cstheme="minorHAnsi"/>
+                <w:color w:val="00B050"/>
+                <w:sz w:val="28"/>
+                <w:szCs w:val="28"/>
+              </w:rPr>
+              <w:t>Console.WriteLine</w:t>
+            </w:r>
+            <w:proofErr w:type="spellEnd"/>
+            <w:r>
+              <w:rPr>
+                <w:rFonts w:cstheme="minorHAnsi"/>
+                <w:color w:val="00B050"/>
+                <w:sz w:val="28"/>
+                <w:szCs w:val="28"/>
+              </w:rPr>
+              <w:t>(result);</w:t>
+            </w:r>
+          </w:p>
+          <w:p>
+            <w:pPr>
+              <w:autoSpaceDE w:val="0"/>
+              <w:autoSpaceDN w:val="0"/>
+              <w:adjustRightInd w:val="0"/>
+              <w:jc w:val="both"/>
+              <w:rPr>
+                <w:rFonts w:cstheme="minorHAnsi"/>
+                <w:color w:val="00B050"/>
+                <w:sz w:val="28"/>
+                <w:szCs w:val="28"/>
+              </w:rPr>
+            </w:pPr>
+            <w:r>
+              <w:rPr>
+                <w:rFonts w:cstheme="minorHAnsi"/>
+                <w:color w:val="00B050"/>
+                <w:sz w:val="28"/>
+                <w:szCs w:val="28"/>
+              </w:rPr>
+              <w:t>else</w:t>
+            </w:r>
+          </w:p>
+          <w:p>
+            <w:pPr>
+              <w:autoSpaceDE w:val="0"/>
+              <w:autoSpaceDN w:val="0"/>
+              <w:adjustRightInd w:val="0"/>
+              <w:jc w:val="both"/>
+              <w:rPr>
+                <w:rFonts w:cstheme="minorHAnsi"/>
+                <w:color w:val="00B050"/>
+                <w:sz w:val="28"/>
+                <w:szCs w:val="28"/>
+              </w:rPr>
+            </w:pPr>
+            <w:r>
+              <w:rPr>
+                <w:rFonts w:cstheme="minorHAnsi"/>
+                <w:color w:val="00B050"/>
+                <w:sz w:val="28"/>
+                <w:szCs w:val="28"/>
+              </w:rPr>
+              <w:t xml:space="preserve">      </w:t>
+            </w:r>
+            <w:proofErr w:type="spellStart"/>
+            <w:r>
+              <w:rPr>
+                <w:rFonts w:cstheme="minorHAnsi"/>
+                <w:color w:val="00B050"/>
+                <w:sz w:val="28"/>
+                <w:szCs w:val="28"/>
+              </w:rPr>
+              <w:t>Console.WriteLine</w:t>
+            </w:r>
+            <w:proofErr w:type="spellEnd"/>
+            <w:r>
+              <w:rPr>
+                <w:rFonts w:cstheme="minorHAnsi"/>
+                <w:color w:val="00B050"/>
+                <w:sz w:val="28"/>
+                <w:szCs w:val="28"/>
+              </w:rPr>
+              <w:t>(“Invalid Number”);</w:t>
+            </w:r>
+          </w:p>
+          <w:p>
+            <w:pPr>
+              <w:autoSpaceDE w:val="0"/>
+              <w:autoSpaceDN w:val="0"/>
+              <w:adjustRightInd w:val="0"/>
+              <w:jc w:val="both"/>
+              <w:rPr>
+                <w:rFonts w:cstheme="minorHAnsi"/>
+                <w:color w:val="00B050"/>
+                <w:sz w:val="28"/>
+                <w:szCs w:val="28"/>
+              </w:rPr>
+            </w:pPr>
+          </w:p>
+        </w:tc>
+      </w:tr>
+    </w:tbl>
+    <w:p>
+      <w:pPr>
+        <w:pStyle w:val="NormalWeb"/>
+        <w:spacing w:before="0" w:beforeAutospacing="0" w:after="0" w:afterAutospacing="0"/>
+        <w:rPr>
+          <w:rFonts w:asciiTheme="minorHAnsi" w:hAnsiTheme="minorHAnsi" w:cstheme="minorHAnsi"/>
+          <w:sz w:val="28"/>
+          <w:szCs w:val="28"/>
+        </w:rPr>
+      </w:pPr>
+    </w:p>
+    <w:tbl>
+      <w:tblPr>
+        <w:tblW w:w="9761" w:type="dxa"/>
+        <w:tblCellSpacing w:w="15" w:type="dxa"/>
+        <w:tblBorders>
+          <w:top w:val="single" w:sz="4" w:space="0" w:color="auto"/>
+          <w:left w:val="single" w:sz="4" w:space="0" w:color="auto"/>
+          <w:bottom w:val="single" w:sz="4" w:space="0" w:color="auto"/>
+          <w:right w:val="single" w:sz="4" w:space="0" w:color="auto"/>
+          <w:insideH w:val="single" w:sz="4" w:space="0" w:color="auto"/>
+          <w:insideV w:val="single" w:sz="4" w:space="0" w:color="auto"/>
+        </w:tblBorders>
+        <w:tblCellMar>
+          <w:top w:w="15" w:type="dxa"/>
+          <w:left w:w="15" w:type="dxa"/>
+          <w:bottom w:w="15" w:type="dxa"/>
+          <w:right w:w="15" w:type="dxa"/>
+        </w:tblCellMar>
+        <w:tblLook w:val="04A0" w:firstRow="1" w:lastRow="0" w:firstColumn="1" w:lastColumn="0" w:noHBand="0" w:noVBand="1"/>
+      </w:tblPr>
+      <w:tblGrid>
+        <w:gridCol w:w="2345"/>
+        <w:gridCol w:w="2980"/>
+        <w:gridCol w:w="4436"/>
+      </w:tblGrid>
+      <w:tr>
+        <w:trPr>
+          <w:trHeight w:val="506"/>
+          <w:tblHeader/>
+          <w:tblCellSpacing w:w="15" w:type="dxa"/>
+        </w:trPr>
+        <w:tc>
+          <w:tcPr>
+            <w:tcW w:w="0" w:type="auto"/>
+            <w:vAlign w:val="center"/>
+            <w:hideMark/>
+          </w:tcPr>
+          <w:p>
+            <w:pPr>
+              <w:spacing w:after="0" w:line="240" w:lineRule="auto"/>
+              <w:jc w:val="center"/>
+              <w:rPr>
+                <w:rFonts w:eastAsia="Times New Roman" w:cstheme="minorHAnsi"/>
+                <w:b/>
+                <w:bCs/>
+                <w:sz w:val="24"/>
+                <w:szCs w:val="24"/>
+                <w:lang w:eastAsia="en-IN"/>
+              </w:rPr>
+            </w:pPr>
+            <w:r>
+              <w:rPr>
+                <w:rFonts w:eastAsia="Times New Roman" w:cstheme="minorHAnsi"/>
+                <w:b/>
+                <w:bCs/>
+                <w:sz w:val="24"/>
+                <w:szCs w:val="24"/>
+                <w:lang w:eastAsia="en-IN"/>
+              </w:rPr>
+              <w:t>Method</w:t>
+            </w:r>
+          </w:p>
+        </w:tc>
+        <w:tc>
+          <w:tcPr>
+            <w:tcW w:w="0" w:type="auto"/>
+            <w:vAlign w:val="center"/>
+            <w:hideMark/>
+          </w:tcPr>
+          <w:p>
+            <w:pPr>
+              <w:spacing w:after="0" w:line="240" w:lineRule="auto"/>
+              <w:jc w:val="center"/>
+              <w:rPr>
+                <w:rFonts w:eastAsia="Times New Roman" w:cstheme="minorHAnsi"/>
+                <w:b/>
+                <w:bCs/>
+                <w:sz w:val="24"/>
+                <w:szCs w:val="24"/>
+                <w:lang w:eastAsia="en-IN"/>
+              </w:rPr>
+            </w:pPr>
+            <w:r>
+              <w:rPr>
+                <w:rFonts w:eastAsia="Times New Roman" w:cstheme="minorHAnsi"/>
+                <w:b/>
+                <w:bCs/>
+                <w:sz w:val="24"/>
+                <w:szCs w:val="24"/>
+                <w:lang w:eastAsia="en-IN"/>
+              </w:rPr>
+              <w:t>Example</w:t>
+            </w:r>
+          </w:p>
+        </w:tc>
+        <w:tc>
+          <w:tcPr>
+            <w:tcW w:w="4391" w:type="dxa"/>
+            <w:vAlign w:val="center"/>
+            <w:hideMark/>
+          </w:tcPr>
+          <w:p>
+            <w:pPr>
+              <w:spacing w:after="0" w:line="240" w:lineRule="auto"/>
+              <w:jc w:val="center"/>
+              <w:rPr>
+                <w:rFonts w:eastAsia="Times New Roman" w:cstheme="minorHAnsi"/>
+                <w:b/>
+                <w:bCs/>
+                <w:sz w:val="24"/>
+                <w:szCs w:val="24"/>
+                <w:lang w:eastAsia="en-IN"/>
+              </w:rPr>
+            </w:pPr>
+            <w:r>
+              <w:rPr>
+                <w:rFonts w:eastAsia="Times New Roman" w:cstheme="minorHAnsi"/>
+                <w:b/>
+                <w:bCs/>
+                <w:sz w:val="24"/>
+                <w:szCs w:val="24"/>
+                <w:lang w:eastAsia="en-IN"/>
+              </w:rPr>
+              <w:t>Risk</w:t>
+            </w:r>
+          </w:p>
+        </w:tc>
+      </w:tr>
+      <w:tr>
+        <w:trPr>
+          <w:trHeight w:val="534"/>
+          <w:tblCellSpacing w:w="15" w:type="dxa"/>
+        </w:trPr>
+        <w:tc>
+          <w:tcPr>
+            <w:tcW w:w="0" w:type="auto"/>
+            <w:vAlign w:val="center"/>
+            <w:hideMark/>
+          </w:tcPr>
+          <w:p>
+            <w:pPr>
+              <w:spacing w:after="0" w:line="240" w:lineRule="auto"/>
+              <w:jc w:val="center"/>
+              <w:rPr>
+                <w:rFonts w:eastAsia="Times New Roman" w:cstheme="minorHAnsi"/>
+                <w:sz w:val="24"/>
+                <w:szCs w:val="24"/>
+                <w:lang w:eastAsia="en-IN"/>
+              </w:rPr>
+            </w:pPr>
+            <w:r>
+              <w:rPr>
+                <w:rFonts w:eastAsia="Times New Roman" w:cstheme="minorHAnsi"/>
+                <w:b/>
+                <w:bCs/>
+                <w:sz w:val="24"/>
+                <w:szCs w:val="24"/>
+                <w:lang w:eastAsia="en-IN"/>
+              </w:rPr>
+              <w:t>Implicit Conversion</w:t>
+            </w:r>
+          </w:p>
+        </w:tc>
+        <w:tc>
+          <w:tcPr>
+            <w:tcW w:w="0" w:type="auto"/>
+            <w:vAlign w:val="center"/>
+            <w:hideMark/>
+          </w:tcPr>
+          <w:p>
+            <w:pPr>
+              <w:spacing w:after="0" w:line="240" w:lineRule="auto"/>
+              <w:jc w:val="center"/>
+              <w:rPr>
+                <w:rFonts w:eastAsia="Times New Roman" w:cstheme="minorHAnsi"/>
+                <w:sz w:val="24"/>
+                <w:szCs w:val="24"/>
+                <w:lang w:eastAsia="en-IN"/>
+              </w:rPr>
+            </w:pPr>
+            <w:r>
+              <w:rPr>
+                <w:rFonts w:eastAsia="Times New Roman" w:cstheme="minorHAnsi"/>
+                <w:sz w:val="24"/>
+                <w:szCs w:val="24"/>
+                <w:lang w:eastAsia="en-IN"/>
+              </w:rPr>
+              <w:t>int → double</w:t>
+            </w:r>
+          </w:p>
+        </w:tc>
+        <w:tc>
+          <w:tcPr>
+            <w:tcW w:w="4391" w:type="dxa"/>
+            <w:vAlign w:val="center"/>
+            <w:hideMark/>
+          </w:tcPr>
+          <w:p>
+            <w:pPr>
+              <w:spacing w:after="0" w:line="240" w:lineRule="auto"/>
+              <w:jc w:val="center"/>
+              <w:rPr>
+                <w:rFonts w:eastAsia="Times New Roman" w:cstheme="minorHAnsi"/>
+                <w:sz w:val="24"/>
+                <w:szCs w:val="24"/>
+                <w:lang w:eastAsia="en-IN"/>
+              </w:rPr>
+            </w:pPr>
+            <w:r>
+              <w:rPr>
+                <w:rFonts w:eastAsia="Times New Roman" w:cstheme="minorHAnsi"/>
+                <w:sz w:val="24"/>
+                <w:szCs w:val="24"/>
+                <w:lang w:eastAsia="en-IN"/>
+              </w:rPr>
+              <w:t>Safe</w:t>
+            </w:r>
+          </w:p>
+        </w:tc>
+      </w:tr>
+      <w:tr>
+        <w:trPr>
+          <w:trHeight w:val="506"/>
+          <w:tblCellSpacing w:w="15" w:type="dxa"/>
+        </w:trPr>
+        <w:tc>
+          <w:tcPr>
+            <w:tcW w:w="0" w:type="auto"/>
+            <w:vAlign w:val="center"/>
+            <w:hideMark/>
+          </w:tcPr>
+          <w:p>
+            <w:pPr>
+              <w:spacing w:after="0" w:line="240" w:lineRule="auto"/>
+              <w:jc w:val="center"/>
+              <w:rPr>
+                <w:rFonts w:eastAsia="Times New Roman" w:cstheme="minorHAnsi"/>
+                <w:sz w:val="24"/>
+                <w:szCs w:val="24"/>
+                <w:lang w:eastAsia="en-IN"/>
+              </w:rPr>
+            </w:pPr>
+            <w:r>
+              <w:rPr>
+                <w:rFonts w:eastAsia="Times New Roman" w:cstheme="minorHAnsi"/>
+                <w:b/>
+                <w:bCs/>
+                <w:sz w:val="24"/>
+                <w:szCs w:val="24"/>
+                <w:lang w:eastAsia="en-IN"/>
+              </w:rPr>
+              <w:t>Explicit Casting</w:t>
+            </w:r>
+          </w:p>
+        </w:tc>
+        <w:tc>
+          <w:tcPr>
+            <w:tcW w:w="0" w:type="auto"/>
+            <w:vAlign w:val="center"/>
+            <w:hideMark/>
+          </w:tcPr>
+          <w:p>
+            <w:pPr>
+              <w:spacing w:after="0" w:line="240" w:lineRule="auto"/>
+              <w:jc w:val="center"/>
+              <w:rPr>
+                <w:rFonts w:eastAsia="Times New Roman" w:cstheme="minorHAnsi"/>
+                <w:sz w:val="24"/>
+                <w:szCs w:val="24"/>
+                <w:lang w:eastAsia="en-IN"/>
+              </w:rPr>
+            </w:pPr>
+            <w:r>
+              <w:rPr>
+                <w:rFonts w:eastAsia="Times New Roman" w:cstheme="minorHAnsi"/>
+                <w:sz w:val="24"/>
+                <w:szCs w:val="24"/>
+                <w:lang w:eastAsia="en-IN"/>
+              </w:rPr>
+              <w:t>(int)3.14</w:t>
+            </w:r>
+          </w:p>
+        </w:tc>
+        <w:tc>
+          <w:tcPr>
+            <w:tcW w:w="4391" w:type="dxa"/>
+            <w:vAlign w:val="center"/>
+            <w:hideMark/>
+          </w:tcPr>
+          <w:p>
+            <w:pPr>
+              <w:spacing w:after="0" w:line="240" w:lineRule="auto"/>
+              <w:jc w:val="center"/>
+              <w:rPr>
+                <w:rFonts w:eastAsia="Times New Roman" w:cstheme="minorHAnsi"/>
+                <w:sz w:val="24"/>
+                <w:szCs w:val="24"/>
+                <w:lang w:eastAsia="en-IN"/>
+              </w:rPr>
+            </w:pPr>
+            <w:r>
+              <w:rPr>
+                <w:rFonts w:eastAsia="Times New Roman" w:cstheme="minorHAnsi"/>
+                <w:sz w:val="24"/>
+                <w:szCs w:val="24"/>
+                <w:lang w:eastAsia="en-IN"/>
+              </w:rPr>
+              <w:t>Data loss</w:t>
+            </w:r>
+          </w:p>
+        </w:tc>
+      </w:tr>
+      <w:tr>
+        <w:trPr>
+          <w:trHeight w:val="534"/>
+          <w:tblCellSpacing w:w="15" w:type="dxa"/>
+        </w:trPr>
+        <w:tc>
+          <w:tcPr>
+            <w:tcW w:w="0" w:type="auto"/>
+            <w:vAlign w:val="center"/>
+            <w:hideMark/>
+          </w:tcPr>
+          <w:p>
+            <w:pPr>
+              <w:spacing w:after="0" w:line="240" w:lineRule="auto"/>
+              <w:jc w:val="center"/>
+              <w:rPr>
+                <w:rFonts w:eastAsia="Times New Roman" w:cstheme="minorHAnsi"/>
+                <w:sz w:val="24"/>
+                <w:szCs w:val="24"/>
+                <w:lang w:eastAsia="en-IN"/>
+              </w:rPr>
+            </w:pPr>
+            <w:r>
+              <w:rPr>
+                <w:rFonts w:eastAsia="Times New Roman" w:cstheme="minorHAnsi"/>
+                <w:b/>
+                <w:bCs/>
+                <w:sz w:val="24"/>
+                <w:szCs w:val="24"/>
+                <w:lang w:eastAsia="en-IN"/>
+              </w:rPr>
+              <w:t>Convert Class</w:t>
+            </w:r>
+          </w:p>
+        </w:tc>
+        <w:tc>
+          <w:tcPr>
+            <w:tcW w:w="0" w:type="auto"/>
+            <w:vAlign w:val="center"/>
+            <w:hideMark/>
+          </w:tcPr>
+          <w:p>
+            <w:pPr>
+              <w:spacing w:after="0" w:line="240" w:lineRule="auto"/>
+              <w:jc w:val="center"/>
+              <w:rPr>
+                <w:rFonts w:eastAsia="Times New Roman" w:cstheme="minorHAnsi"/>
+                <w:sz w:val="24"/>
+                <w:szCs w:val="24"/>
+                <w:lang w:eastAsia="en-IN"/>
+              </w:rPr>
+            </w:pPr>
+            <w:r>
+              <w:rPr>
+                <w:rFonts w:eastAsia="Times New Roman" w:cstheme="minorHAnsi"/>
+                <w:sz w:val="24"/>
+                <w:szCs w:val="24"/>
+                <w:lang w:eastAsia="en-IN"/>
+              </w:rPr>
+              <w:t>Convert.ToInt32("123")</w:t>
+            </w:r>
+          </w:p>
+        </w:tc>
+        <w:tc>
+          <w:tcPr>
+            <w:tcW w:w="4391" w:type="dxa"/>
+            <w:vAlign w:val="center"/>
+            <w:hideMark/>
+          </w:tcPr>
+          <w:p>
+            <w:pPr>
+              <w:spacing w:after="0" w:line="240" w:lineRule="auto"/>
+              <w:jc w:val="center"/>
+              <w:rPr>
+                <w:rFonts w:eastAsia="Times New Roman" w:cstheme="minorHAnsi"/>
+                <w:sz w:val="24"/>
+                <w:szCs w:val="24"/>
+                <w:lang w:eastAsia="en-IN"/>
+              </w:rPr>
+            </w:pPr>
+            <w:r>
+              <w:rPr>
+                <w:rFonts w:eastAsia="Times New Roman" w:cstheme="minorHAnsi"/>
+                <w:sz w:val="24"/>
+                <w:szCs w:val="24"/>
+                <w:lang w:eastAsia="en-IN"/>
+              </w:rPr>
+              <w:t>Exception if invalid</w:t>
+            </w:r>
+          </w:p>
+        </w:tc>
+      </w:tr>
+      <w:tr>
+        <w:trPr>
+          <w:trHeight w:val="506"/>
+          <w:tblCellSpacing w:w="15" w:type="dxa"/>
+        </w:trPr>
+        <w:tc>
+          <w:tcPr>
+            <w:tcW w:w="0" w:type="auto"/>
+            <w:vAlign w:val="center"/>
+            <w:hideMark/>
+          </w:tcPr>
+          <w:p>
+            <w:pPr>
+              <w:spacing w:after="0" w:line="240" w:lineRule="auto"/>
+              <w:jc w:val="center"/>
+              <w:rPr>
+                <w:rFonts w:eastAsia="Times New Roman" w:cstheme="minorHAnsi"/>
+                <w:sz w:val="24"/>
+                <w:szCs w:val="24"/>
+                <w:lang w:eastAsia="en-IN"/>
+              </w:rPr>
+            </w:pPr>
+            <w:r>
+              <w:rPr>
+                <w:rFonts w:eastAsia="Times New Roman" w:cstheme="minorHAnsi"/>
+                <w:b/>
+                <w:bCs/>
+                <w:sz w:val="24"/>
+                <w:szCs w:val="24"/>
+                <w:lang w:eastAsia="en-IN"/>
+              </w:rPr>
+              <w:t>Parse</w:t>
+            </w:r>
+          </w:p>
+        </w:tc>
+        <w:tc>
+          <w:tcPr>
+            <w:tcW w:w="0" w:type="auto"/>
+            <w:vAlign w:val="center"/>
+            <w:hideMark/>
+          </w:tcPr>
+          <w:p>
+            <w:pPr>
+              <w:spacing w:after="0" w:line="240" w:lineRule="auto"/>
+              <w:jc w:val="center"/>
+              <w:rPr>
+                <w:rFonts w:eastAsia="Times New Roman" w:cstheme="minorHAnsi"/>
+                <w:sz w:val="24"/>
+                <w:szCs w:val="24"/>
+                <w:lang w:eastAsia="en-IN"/>
+              </w:rPr>
+            </w:pPr>
+            <w:proofErr w:type="spellStart"/>
+            <w:proofErr w:type="gramStart"/>
+            <w:r>
+              <w:rPr>
+                <w:rFonts w:eastAsia="Times New Roman" w:cstheme="minorHAnsi"/>
+                <w:sz w:val="24"/>
+                <w:szCs w:val="24"/>
+                <w:lang w:eastAsia="en-IN"/>
+              </w:rPr>
+              <w:t>int.Parse</w:t>
+            </w:r>
+            <w:proofErr w:type="spellEnd"/>
+            <w:proofErr w:type="gramEnd"/>
+            <w:r>
+              <w:rPr>
+                <w:rFonts w:eastAsia="Times New Roman" w:cstheme="minorHAnsi"/>
+                <w:sz w:val="24"/>
+                <w:szCs w:val="24"/>
+                <w:lang w:eastAsia="en-IN"/>
+              </w:rPr>
+              <w:t>("123")</w:t>
+            </w:r>
+          </w:p>
+        </w:tc>
+        <w:tc>
+          <w:tcPr>
+            <w:tcW w:w="4391" w:type="dxa"/>
+            <w:vAlign w:val="center"/>
+            <w:hideMark/>
+          </w:tcPr>
+          <w:p>
+            <w:pPr>
+              <w:spacing w:after="0" w:line="240" w:lineRule="auto"/>
+              <w:jc w:val="center"/>
+              <w:rPr>
+                <w:rFonts w:eastAsia="Times New Roman" w:cstheme="minorHAnsi"/>
+                <w:sz w:val="24"/>
+                <w:szCs w:val="24"/>
+                <w:lang w:eastAsia="en-IN"/>
+              </w:rPr>
+            </w:pPr>
+            <w:r>
+              <w:rPr>
+                <w:rFonts w:eastAsia="Times New Roman" w:cstheme="minorHAnsi"/>
+                <w:sz w:val="24"/>
+                <w:szCs w:val="24"/>
+                <w:lang w:eastAsia="en-IN"/>
+              </w:rPr>
+              <w:t>Exception if invalid</w:t>
+            </w:r>
+          </w:p>
+        </w:tc>
+      </w:tr>
+      <w:tr>
+        <w:trPr>
+          <w:trHeight w:val="534"/>
+          <w:tblCellSpacing w:w="15" w:type="dxa"/>
+        </w:trPr>
+        <w:tc>
+          <w:tcPr>
+            <w:tcW w:w="0" w:type="auto"/>
+            <w:vAlign w:val="center"/>
+            <w:hideMark/>
+          </w:tcPr>
+          <w:p>
+            <w:pPr>
+              <w:spacing w:after="0" w:line="240" w:lineRule="auto"/>
+              <w:jc w:val="center"/>
+              <w:rPr>
+                <w:rFonts w:eastAsia="Times New Roman" w:cstheme="minorHAnsi"/>
+                <w:sz w:val="24"/>
+                <w:szCs w:val="24"/>
+                <w:lang w:eastAsia="en-IN"/>
+              </w:rPr>
+            </w:pPr>
+            <w:proofErr w:type="spellStart"/>
+            <w:r>
+              <w:rPr>
+                <w:rFonts w:eastAsia="Times New Roman" w:cstheme="minorHAnsi"/>
+                <w:b/>
+                <w:bCs/>
+                <w:sz w:val="24"/>
+                <w:szCs w:val="24"/>
+                <w:lang w:eastAsia="en-IN"/>
+              </w:rPr>
+              <w:t>TryParse</w:t>
+            </w:r>
+            <w:proofErr w:type="spellEnd"/>
+          </w:p>
+        </w:tc>
+        <w:tc>
+          <w:tcPr>
+            <w:tcW w:w="0" w:type="auto"/>
+            <w:vAlign w:val="center"/>
+            <w:hideMark/>
+          </w:tcPr>
+          <w:p>
+            <w:pPr>
+              <w:spacing w:after="0" w:line="240" w:lineRule="auto"/>
+              <w:jc w:val="center"/>
+              <w:rPr>
+                <w:rFonts w:eastAsia="Times New Roman" w:cstheme="minorHAnsi"/>
+                <w:sz w:val="24"/>
+                <w:szCs w:val="24"/>
+                <w:lang w:eastAsia="en-IN"/>
+              </w:rPr>
+            </w:pPr>
+            <w:proofErr w:type="spellStart"/>
+            <w:proofErr w:type="gramStart"/>
+            <w:r>
+              <w:rPr>
+                <w:rFonts w:eastAsia="Times New Roman" w:cstheme="minorHAnsi"/>
+                <w:sz w:val="24"/>
+                <w:szCs w:val="24"/>
+                <w:lang w:eastAsia="en-IN"/>
+              </w:rPr>
+              <w:t>int.TryParse</w:t>
+            </w:r>
+            <w:proofErr w:type="spellEnd"/>
+            <w:proofErr w:type="gramEnd"/>
+            <w:r>
+              <w:rPr>
+                <w:rFonts w:eastAsia="Times New Roman" w:cstheme="minorHAnsi"/>
+                <w:sz w:val="24"/>
+                <w:szCs w:val="24"/>
+                <w:lang w:eastAsia="en-IN"/>
+              </w:rPr>
+              <w:t>("123", out x)</w:t>
+            </w:r>
+          </w:p>
+        </w:tc>
+        <w:tc>
+          <w:tcPr>
+            <w:tcW w:w="4391" w:type="dxa"/>
+            <w:vAlign w:val="center"/>
+            <w:hideMark/>
+          </w:tcPr>
+          <w:p>
+            <w:pPr>
+              <w:spacing w:after="0" w:line="240" w:lineRule="auto"/>
+              <w:jc w:val="center"/>
+              <w:rPr>
+                <w:rFonts w:eastAsia="Times New Roman" w:cstheme="minorHAnsi"/>
+                <w:sz w:val="24"/>
+                <w:szCs w:val="24"/>
+                <w:lang w:eastAsia="en-IN"/>
+              </w:rPr>
+            </w:pPr>
+            <w:r>
+              <w:rPr>
+                <w:rFonts w:eastAsia="Times New Roman" w:cstheme="minorHAnsi"/>
+                <w:sz w:val="24"/>
+                <w:szCs w:val="24"/>
+                <w:lang w:eastAsia="en-IN"/>
+              </w:rPr>
+              <w:t>Safe, returns false if invalid</w:t>
+            </w:r>
+          </w:p>
+        </w:tc>
+      </w:tr>
+    </w:tbl>
+    <w:p>
+      <w:pPr>
+        <w:pStyle w:val="NormalWeb"/>
+        <w:spacing w:before="0" w:beforeAutospacing="0" w:after="0" w:afterAutospacing="0"/>
+        <w:rPr>
+          <w:rFonts w:asciiTheme="minorHAnsi" w:hAnsiTheme="minorHAnsi" w:cstheme="minorHAnsi"/>
+          <w:sz w:val="28"/>
+          <w:szCs w:val="28"/>
+        </w:rPr>
+      </w:pPr>
+    </w:p>
+    <w:p>
+      <w:pPr>
+        <w:pStyle w:val="NormalWeb"/>
+        <w:spacing w:before="0" w:beforeAutospacing="0" w:after="0" w:afterAutospacing="0"/>
+        <w:jc w:val="both"/>
+        <w:rPr>
+          <w:rFonts w:asciiTheme="minorHAnsi" w:hAnsiTheme="minorHAnsi" w:cstheme="minorHAnsi"/>
+          <w:sz w:val="28"/>
+          <w:szCs w:val="28"/>
+        </w:rPr>
+      </w:pPr>
+      <w:proofErr w:type="gramStart"/>
+      <w:r>
+        <w:rPr>
+          <w:rFonts w:asciiTheme="minorHAnsi" w:hAnsiTheme="minorHAnsi" w:cstheme="minorHAnsi"/>
+          <w:sz w:val="28"/>
+          <w:szCs w:val="28"/>
+        </w:rPr>
+        <w:t>So</w:t>
+      </w:r>
+      <w:proofErr w:type="gramEnd"/>
+      <w:r>
+        <w:rPr>
+          <w:rFonts w:asciiTheme="minorHAnsi" w:hAnsiTheme="minorHAnsi" w:cstheme="minorHAnsi"/>
+          <w:sz w:val="28"/>
+          <w:szCs w:val="28"/>
+        </w:rPr>
+        <w:t xml:space="preserve"> the answer is yes we can convert the data types in C# using implicit casting, explicit casting, Convert class, Parse, and </w:t>
+      </w:r>
+      <w:proofErr w:type="spellStart"/>
+      <w:r>
+        <w:rPr>
+          <w:rFonts w:asciiTheme="minorHAnsi" w:hAnsiTheme="minorHAnsi" w:cstheme="minorHAnsi"/>
+          <w:sz w:val="28"/>
+          <w:szCs w:val="28"/>
+        </w:rPr>
+        <w:t>TryParse</w:t>
+      </w:r>
+      <w:proofErr w:type="spellEnd"/>
+      <w:r>
+        <w:rPr>
+          <w:rFonts w:asciiTheme="minorHAnsi" w:hAnsiTheme="minorHAnsi" w:cstheme="minorHAnsi"/>
+          <w:sz w:val="28"/>
+          <w:szCs w:val="28"/>
+        </w:rPr>
+        <w:t>, depending on safety and data loss concerns.</w:t>
+      </w:r>
+    </w:p>
+    <w:p>
+      <w:pPr>
+        <w:pStyle w:val="NormalWeb"/>
+        <w:spacing w:before="0" w:beforeAutospacing="0" w:after="0" w:afterAutospacing="0"/>
+        <w:jc w:val="both"/>
+        <w:rPr>
+          <w:rFonts w:asciiTheme="minorHAnsi" w:hAnsiTheme="minorHAnsi" w:cstheme="minorHAnsi"/>
+          <w:sz w:val="28"/>
+          <w:szCs w:val="28"/>
+        </w:rPr>
+      </w:pPr>
+    </w:p>
+    <w:p>
+      <w:pPr>
+        <w:pStyle w:val="NormalWeb"/>
+        <w:spacing w:before="0" w:beforeAutospacing="0" w:after="0" w:afterAutospacing="0"/>
+        <w:jc w:val="both"/>
         <w:rPr>
           <w:rFonts w:asciiTheme="minorHAnsi" w:hAnsiTheme="minorHAnsi" w:cstheme="minorHAnsi"/>
           <w:sz w:val="28"/>
@@ -7107,6 +9389,119 @@
 <file path=word/numbering.xml><?xml version="1.0" encoding="utf-8"?>
 <w:numbering xmlns:wpc="http://schemas.microsoft.com/office/word/2010/wordprocessingCanvas" xmlns:cx="http://schemas.microsoft.com/office/drawing/2014/chartex" xmlns:cx1="http://schemas.microsoft.com/office/drawing/2015/9/8/chartex" xmlns:cx2="http://schemas.microsoft.com/office/drawing/2015/10/21/chartex" xmlns:cx3="http://schemas.microsoft.com/office/drawing/2016/5/9/chartex" xmlns:cx4="http://schemas.microsoft.com/office/drawing/2016/5/10/chartex" xmlns:cx5="http://schemas.microsoft.com/office/drawing/2016/5/11/chartex" xmlns:cx6="http://schemas.microsoft.com/office/drawing/2016/5/12/chartex" xmlns:cx7="http://schemas.microsoft.com/office/drawing/2016/5/13/chartex" xmlns:cx8="http://schemas.microsoft.com/office/drawing/2016/5/14/chartex" xmlns:mc="http://schemas.openxmlformats.org/markup-compatibility/2006" xmlns:aink="http://schemas.microsoft.com/office/drawing/2016/ink" xmlns:am3d="http://schemas.microsoft.com/office/drawing/2017/model3d" xmlns:o="urn:schemas-microsoft-com:office:office" xmlns:r="http://schemas.openxmlformats.org/officeDocument/2006/relationships" xmlns:m="http://schemas.openxmlformats.org/officeDocument/2006/math" xmlns:v="urn:schemas-microsoft-com:vml" xmlns:wp14="http://schemas.microsoft.com/office/word/2010/wordprocessingDrawing" xmlns:wp="http://schemas.openxmlformats.org/drawingml/2006/wordprocessingDrawing" xmlns:w10="urn:schemas-microsoft-com:office:word" xmlns:w="http://schemas.openxmlformats.org/wordprocessingml/2006/main" xmlns:w14="http://schemas.microsoft.com/office/word/2010/wordml" xmlns:w15="http://schemas.microsoft.com/office/word/2012/wordml" xmlns:w16cex="http://schemas.microsoft.com/office/word/2018/wordml/cex" xmlns:w16cid="http://schemas.microsoft.com/office/word/2016/wordml/cid" xmlns:w16="http://schemas.microsoft.com/office/word/2018/wordml" xmlns:w16sdtdh="http://schemas.microsoft.com/office/word/2020/wordml/sdtdatahash" xmlns:w16se="http://schemas.microsoft.com/office/word/2015/wordml/symex" xmlns:wpg="http://schemas.microsoft.com/office/word/2010/wordprocessingGroup" xmlns:wpi="http://schemas.microsoft.com/office/word/2010/wordprocessingInk" xmlns:wne="http://schemas.microsoft.com/office/word/2006/wordml" xmlns:wps="http://schemas.microsoft.com/office/word/2010/wordprocessingShape" mc:Ignorable="w14 w15 w16se w16cid w16 w16cex w16sdtdh wp14">
   <w:abstractNum w:abstractNumId="0" w15:restartNumberingAfterBreak="0">
+    <w:nsid w:val="07E34F47"/>
+    <w:multiLevelType w:val="hybridMultilevel"/>
+    <w:tmpl w:val="89783516"/>
+    <w:lvl w:ilvl="0" w:tplc="346C737A">
+      <w:start w:val="1"/>
+      <w:numFmt w:val="bullet"/>
+      <w:lvlText w:val="-"/>
+      <w:lvlJc w:val="left"/>
+      <w:pPr>
+        <w:ind w:left="720" w:hanging="360"/>
+      </w:pPr>
+      <w:rPr>
+        <w:rFonts w:ascii="Calibri" w:eastAsia="Times New Roman" w:hAnsi="Calibri" w:cs="Calibri" w:hint="default"/>
+      </w:rPr>
+    </w:lvl>
+    <w:lvl w:ilvl="1" w:tplc="40090003" w:tentative="1">
+      <w:start w:val="1"/>
+      <w:numFmt w:val="bullet"/>
+      <w:lvlText w:val="o"/>
+      <w:lvlJc w:val="left"/>
+      <w:pPr>
+        <w:ind w:left="1440" w:hanging="360"/>
+      </w:pPr>
+      <w:rPr>
+        <w:rFonts w:ascii="Courier New" w:hAnsi="Courier New" w:cs="Courier New" w:hint="default"/>
+      </w:rPr>
+    </w:lvl>
+    <w:lvl w:ilvl="2" w:tplc="40090005" w:tentative="1">
+      <w:start w:val="1"/>
+      <w:numFmt w:val="bullet"/>
+      <w:lvlText w:val=""/>
+      <w:lvlJc w:val="left"/>
+      <w:pPr>
+        <w:ind w:left="2160" w:hanging="360"/>
+      </w:pPr>
+      <w:rPr>
+        <w:rFonts w:ascii="Wingdings" w:hAnsi="Wingdings" w:hint="default"/>
+      </w:rPr>
+    </w:lvl>
+    <w:lvl w:ilvl="3" w:tplc="40090001" w:tentative="1">
+      <w:start w:val="1"/>
+      <w:numFmt w:val="bullet"/>
+      <w:lvlText w:val=""/>
+      <w:lvlJc w:val="left"/>
+      <w:pPr>
+        <w:ind w:left="2880" w:hanging="360"/>
+      </w:pPr>
+      <w:rPr>
+        <w:rFonts w:ascii="Symbol" w:hAnsi="Symbol" w:hint="default"/>
+      </w:rPr>
+    </w:lvl>
+    <w:lvl w:ilvl="4" w:tplc="40090003" w:tentative="1">
+      <w:start w:val="1"/>
+      <w:numFmt w:val="bullet"/>
+      <w:lvlText w:val="o"/>
+      <w:lvlJc w:val="left"/>
+      <w:pPr>
+        <w:ind w:left="3600" w:hanging="360"/>
+      </w:pPr>
+      <w:rPr>
+        <w:rFonts w:ascii="Courier New" w:hAnsi="Courier New" w:cs="Courier New" w:hint="default"/>
+      </w:rPr>
+    </w:lvl>
+    <w:lvl w:ilvl="5" w:tplc="40090005" w:tentative="1">
+      <w:start w:val="1"/>
+      <w:numFmt w:val="bullet"/>
+      <w:lvlText w:val=""/>
+      <w:lvlJc w:val="left"/>
+      <w:pPr>
+        <w:ind w:left="4320" w:hanging="360"/>
+      </w:pPr>
+      <w:rPr>
+        <w:rFonts w:ascii="Wingdings" w:hAnsi="Wingdings" w:hint="default"/>
+      </w:rPr>
+    </w:lvl>
+    <w:lvl w:ilvl="6" w:tplc="40090001" w:tentative="1">
+      <w:start w:val="1"/>
+      <w:numFmt w:val="bullet"/>
+      <w:lvlText w:val=""/>
+      <w:lvlJc w:val="left"/>
+      <w:pPr>
+        <w:ind w:left="5040" w:hanging="360"/>
+      </w:pPr>
+      <w:rPr>
+        <w:rFonts w:ascii="Symbol" w:hAnsi="Symbol" w:hint="default"/>
+      </w:rPr>
+    </w:lvl>
+    <w:lvl w:ilvl="7" w:tplc="40090003" w:tentative="1">
+      <w:start w:val="1"/>
+      <w:numFmt w:val="bullet"/>
+      <w:lvlText w:val="o"/>
+      <w:lvlJc w:val="left"/>
+      <w:pPr>
+        <w:ind w:left="5760" w:hanging="360"/>
+      </w:pPr>
+      <w:rPr>
+        <w:rFonts w:ascii="Courier New" w:hAnsi="Courier New" w:cs="Courier New" w:hint="default"/>
+      </w:rPr>
+    </w:lvl>
+    <w:lvl w:ilvl="8" w:tplc="40090005" w:tentative="1">
+      <w:start w:val="1"/>
+      <w:numFmt w:val="bullet"/>
+      <w:lvlText w:val=""/>
+      <w:lvlJc w:val="left"/>
+      <w:pPr>
+        <w:ind w:left="6480" w:hanging="360"/>
+      </w:pPr>
+      <w:rPr>
+        <w:rFonts w:ascii="Wingdings" w:hAnsi="Wingdings" w:hint="default"/>
+      </w:rPr>
+    </w:lvl>
+  </w:abstractNum>
+  <w:abstractNum w:abstractNumId="1" w15:restartNumberingAfterBreak="0">
     <w:nsid w:val="11A46ED9"/>
     <w:multiLevelType w:val="hybridMultilevel"/>
     <w:tmpl w:val="7D0802F0"/>
@@ -7219,7 +9614,7 @@
       </w:rPr>
     </w:lvl>
   </w:abstractNum>
-  <w:abstractNum w:abstractNumId="1" w15:restartNumberingAfterBreak="0">
+  <w:abstractNum w:abstractNumId="2" w15:restartNumberingAfterBreak="0">
     <w:nsid w:val="182A3738"/>
     <w:multiLevelType w:val="hybridMultilevel"/>
     <w:tmpl w:val="29A85B6C"/>
@@ -7332,7 +9727,7 @@
       </w:rPr>
     </w:lvl>
   </w:abstractNum>
-  <w:abstractNum w:abstractNumId="2" w15:restartNumberingAfterBreak="0">
+  <w:abstractNum w:abstractNumId="3" w15:restartNumberingAfterBreak="0">
     <w:nsid w:val="1C35631A"/>
     <w:multiLevelType w:val="hybridMultilevel"/>
     <w:tmpl w:val="61A208EA"/>
@@ -7445,7 +9840,7 @@
       </w:rPr>
     </w:lvl>
   </w:abstractNum>
-  <w:abstractNum w:abstractNumId="3" w15:restartNumberingAfterBreak="0">
+  <w:abstractNum w:abstractNumId="4" w15:restartNumberingAfterBreak="0">
     <w:nsid w:val="1CED570A"/>
     <w:multiLevelType w:val="hybridMultilevel"/>
     <w:tmpl w:val="DEBED882"/>
@@ -7558,7 +9953,7 @@
       </w:rPr>
     </w:lvl>
   </w:abstractNum>
-  <w:abstractNum w:abstractNumId="4" w15:restartNumberingAfterBreak="0">
+  <w:abstractNum w:abstractNumId="5" w15:restartNumberingAfterBreak="0">
     <w:nsid w:val="236A43F8"/>
     <w:multiLevelType w:val="hybridMultilevel"/>
     <w:tmpl w:val="7E9CA248"/>
@@ -7644,7 +10039,7 @@
       </w:pPr>
     </w:lvl>
   </w:abstractNum>
-  <w:abstractNum w:abstractNumId="5" w15:restartNumberingAfterBreak="0">
+  <w:abstractNum w:abstractNumId="6" w15:restartNumberingAfterBreak="0">
     <w:nsid w:val="561406C0"/>
     <w:multiLevelType w:val="hybridMultilevel"/>
     <w:tmpl w:val="649086C2"/>
@@ -7757,7 +10152,7 @@
       </w:rPr>
     </w:lvl>
   </w:abstractNum>
-  <w:abstractNum w:abstractNumId="6" w15:restartNumberingAfterBreak="0">
+  <w:abstractNum w:abstractNumId="7" w15:restartNumberingAfterBreak="0">
     <w:nsid w:val="625B0EFE"/>
     <w:multiLevelType w:val="hybridMultilevel"/>
     <w:tmpl w:val="9B6E400E"/>
@@ -7870,25 +10265,144 @@
       </w:rPr>
     </w:lvl>
   </w:abstractNum>
+  <w:abstractNum w:abstractNumId="8" w15:restartNumberingAfterBreak="0">
+    <w:nsid w:val="65FD6354"/>
+    <w:multiLevelType w:val="hybridMultilevel"/>
+    <w:tmpl w:val="A4FCDBA8"/>
+    <w:lvl w:ilvl="0" w:tplc="40090001">
+      <w:start w:val="1"/>
+      <w:numFmt w:val="bullet"/>
+      <w:lvlText w:val=""/>
+      <w:lvlJc w:val="left"/>
+      <w:pPr>
+        <w:ind w:left="720" w:hanging="360"/>
+      </w:pPr>
+      <w:rPr>
+        <w:rFonts w:ascii="Symbol" w:hAnsi="Symbol" w:hint="default"/>
+      </w:rPr>
+    </w:lvl>
+    <w:lvl w:ilvl="1" w:tplc="40090003" w:tentative="1">
+      <w:start w:val="1"/>
+      <w:numFmt w:val="bullet"/>
+      <w:lvlText w:val="o"/>
+      <w:lvlJc w:val="left"/>
+      <w:pPr>
+        <w:ind w:left="1440" w:hanging="360"/>
+      </w:pPr>
+      <w:rPr>
+        <w:rFonts w:ascii="Courier New" w:hAnsi="Courier New" w:cs="Courier New" w:hint="default"/>
+      </w:rPr>
+    </w:lvl>
+    <w:lvl w:ilvl="2" w:tplc="40090005" w:tentative="1">
+      <w:start w:val="1"/>
+      <w:numFmt w:val="bullet"/>
+      <w:lvlText w:val=""/>
+      <w:lvlJc w:val="left"/>
+      <w:pPr>
+        <w:ind w:left="2160" w:hanging="360"/>
+      </w:pPr>
+      <w:rPr>
+        <w:rFonts w:ascii="Wingdings" w:hAnsi="Wingdings" w:hint="default"/>
+      </w:rPr>
+    </w:lvl>
+    <w:lvl w:ilvl="3" w:tplc="40090001" w:tentative="1">
+      <w:start w:val="1"/>
+      <w:numFmt w:val="bullet"/>
+      <w:lvlText w:val=""/>
+      <w:lvlJc w:val="left"/>
+      <w:pPr>
+        <w:ind w:left="2880" w:hanging="360"/>
+      </w:pPr>
+      <w:rPr>
+        <w:rFonts w:ascii="Symbol" w:hAnsi="Symbol" w:hint="default"/>
+      </w:rPr>
+    </w:lvl>
+    <w:lvl w:ilvl="4" w:tplc="40090003" w:tentative="1">
+      <w:start w:val="1"/>
+      <w:numFmt w:val="bullet"/>
+      <w:lvlText w:val="o"/>
+      <w:lvlJc w:val="left"/>
+      <w:pPr>
+        <w:ind w:left="3600" w:hanging="360"/>
+      </w:pPr>
+      <w:rPr>
+        <w:rFonts w:ascii="Courier New" w:hAnsi="Courier New" w:cs="Courier New" w:hint="default"/>
+      </w:rPr>
+    </w:lvl>
+    <w:lvl w:ilvl="5" w:tplc="40090005" w:tentative="1">
+      <w:start w:val="1"/>
+      <w:numFmt w:val="bullet"/>
+      <w:lvlText w:val=""/>
+      <w:lvlJc w:val="left"/>
+      <w:pPr>
+        <w:ind w:left="4320" w:hanging="360"/>
+      </w:pPr>
+      <w:rPr>
+        <w:rFonts w:ascii="Wingdings" w:hAnsi="Wingdings" w:hint="default"/>
+      </w:rPr>
+    </w:lvl>
+    <w:lvl w:ilvl="6" w:tplc="40090001" w:tentative="1">
+      <w:start w:val="1"/>
+      <w:numFmt w:val="bullet"/>
+      <w:lvlText w:val=""/>
+      <w:lvlJc w:val="left"/>
+      <w:pPr>
+        <w:ind w:left="5040" w:hanging="360"/>
+      </w:pPr>
+      <w:rPr>
+        <w:rFonts w:ascii="Symbol" w:hAnsi="Symbol" w:hint="default"/>
+      </w:rPr>
+    </w:lvl>
+    <w:lvl w:ilvl="7" w:tplc="40090003" w:tentative="1">
+      <w:start w:val="1"/>
+      <w:numFmt w:val="bullet"/>
+      <w:lvlText w:val="o"/>
+      <w:lvlJc w:val="left"/>
+      <w:pPr>
+        <w:ind w:left="5760" w:hanging="360"/>
+      </w:pPr>
+      <w:rPr>
+        <w:rFonts w:ascii="Courier New" w:hAnsi="Courier New" w:cs="Courier New" w:hint="default"/>
+      </w:rPr>
+    </w:lvl>
+    <w:lvl w:ilvl="8" w:tplc="40090005" w:tentative="1">
+      <w:start w:val="1"/>
+      <w:numFmt w:val="bullet"/>
+      <w:lvlText w:val=""/>
+      <w:lvlJc w:val="left"/>
+      <w:pPr>
+        <w:ind w:left="6480" w:hanging="360"/>
+      </w:pPr>
+      <w:rPr>
+        <w:rFonts w:ascii="Wingdings" w:hAnsi="Wingdings" w:hint="default"/>
+      </w:rPr>
+    </w:lvl>
+  </w:abstractNum>
   <w:num w:numId="1">
+    <w:abstractNumId w:val="5"/>
+  </w:num>
+  <w:num w:numId="2">
     <w:abstractNumId w:val="4"/>
   </w:num>
-  <w:num w:numId="2">
+  <w:num w:numId="3">
+    <w:abstractNumId w:val="6"/>
+  </w:num>
+  <w:num w:numId="4">
     <w:abstractNumId w:val="3"/>
   </w:num>
-  <w:num w:numId="3">
-    <w:abstractNumId w:val="5"/>
-  </w:num>
-  <w:num w:numId="4">
+  <w:num w:numId="5">
     <w:abstractNumId w:val="2"/>
   </w:num>
-  <w:num w:numId="5">
+  <w:num w:numId="6">
+    <w:abstractNumId w:val="7"/>
+  </w:num>
+  <w:num w:numId="7">
     <w:abstractNumId w:val="1"/>
   </w:num>
-  <w:num w:numId="6">
-    <w:abstractNumId w:val="6"/>
+  <w:num w:numId="8">
+    <w:abstractNumId w:val="8"/>
   </w:num>
-  <w:num w:numId="7">
+  <w:num w:numId="9">
     <w:abstractNumId w:val="0"/>
   </w:num>
 </w:numbering>
@@ -8017,6 +10531,7 @@
     <w:lsdException w:name="HTML Sample" w:semiHidden="1" w:unhideWhenUsed="1"/>
     <w:lsdException w:name="HTML Typewriter" w:semiHidden="1" w:unhideWhenUsed="1"/>
     <w:lsdException w:name="HTML Variable" w:semiHidden="1" w:unhideWhenUsed="1"/>
+    <w:lsdException w:name="Normal Table" w:semiHidden="1" w:unhideWhenUsed="1"/>
     <w:lsdException w:name="annotation subject" w:semiHidden="1" w:unhideWhenUsed="1"/>
     <w:lsdException w:name="No List" w:semiHidden="1" w:unhideWhenUsed="1"/>
     <w:lsdException w:name="Outline List 1" w:semiHidden="1" w:unhideWhenUsed="1"/>
@@ -8063,8 +10578,10 @@
     <w:lsdException w:name="Table Subtle 2" w:semiHidden="1" w:unhideWhenUsed="1"/>
     <w:lsdException w:name="Table Web 1" w:semiHidden="1" w:unhideWhenUsed="1"/>
     <w:lsdException w:name="Table Web 2" w:semiHidden="1" w:unhideWhenUsed="1"/>
+    <w:lsdException w:name="Table Web 3" w:semiHidden="1" w:unhideWhenUsed="1"/>
     <w:lsdException w:name="Balloon Text" w:semiHidden="1" w:unhideWhenUsed="1"/>
     <w:lsdException w:name="Table Grid" w:uiPriority="39"/>
+    <w:lsdException w:name="Table Theme" w:semiHidden="1" w:unhideWhenUsed="1"/>
     <w:lsdException w:name="Placeholder Text" w:semiHidden="1"/>
     <w:lsdException w:name="No Spacing" w:uiPriority="1" w:qFormat="1"/>
     <w:lsdException w:name="Light Shading" w:uiPriority="60"/>
@@ -8293,6 +10810,7 @@
   <w:style w:type="character" w:default="1" w:styleId="DefaultParagraphFont">
     <w:name w:val="Default Paragraph Font"/>
     <w:uiPriority w:val="1"/>
+    <w:semiHidden/>
     <w:unhideWhenUsed/>
   </w:style>
   <w:style w:type="table" w:default="1" w:styleId="TableNormal">

</xml_diff>